<commit_message>
Added new information to our git-tutorial.txt Purpose of this is to help myself in learning the Git Aids my autodidactic strategy, and a little bit of Feynman Technique.
</commit_message>
<xml_diff>
--- a/miscellaneous/fireon-documetation.docx
+++ b/miscellaneous/fireon-documetation.docx
@@ -1376,19 +1376,8 @@
             <w:sz w:val="26"/>
             <w:szCs w:val="28"/>
           </w:rPr>
-          <w:t>………………………………………………………</w:t>
+          <w:t>…………………………………………………………..</w:t>
         </w:r>
-        <w:proofErr w:type="gramStart"/>
-        <w:r>
-          <w:rPr>
-            <w:rStyle w:val="Hyperlink"/>
-            <w:rFonts w:ascii="Century Gothic" w:hAnsi="Century Gothic" w:cstheme="majorHAnsi"/>
-            <w:sz w:val="26"/>
-            <w:szCs w:val="28"/>
-          </w:rPr>
-          <w:t>…..</w:t>
-        </w:r>
-        <w:proofErr w:type="gramEnd"/>
         <w:r>
           <w:rPr>
             <w:rStyle w:val="Hyperlink"/>
@@ -1444,19 +1433,8 @@
             <w:sz w:val="26"/>
             <w:szCs w:val="28"/>
           </w:rPr>
-          <w:t>………………………………………………………………………</w:t>
+          <w:t>……………………………………………………………………….....</w:t>
         </w:r>
-        <w:proofErr w:type="gramStart"/>
-        <w:r>
-          <w:rPr>
-            <w:rStyle w:val="Hyperlink"/>
-            <w:rFonts w:ascii="Century Gothic" w:hAnsi="Century Gothic" w:cstheme="majorHAnsi"/>
-            <w:sz w:val="26"/>
-            <w:szCs w:val="28"/>
-          </w:rPr>
-          <w:t>.....</w:t>
-        </w:r>
-        <w:proofErr w:type="gramEnd"/>
         <w:r>
           <w:rPr>
             <w:rStyle w:val="Hyperlink"/>
@@ -1512,19 +1490,8 @@
             <w:sz w:val="26"/>
             <w:szCs w:val="28"/>
           </w:rPr>
-          <w:t>…………………………………………………………………</w:t>
+          <w:t>……………………………………………………………………..</w:t>
         </w:r>
-        <w:proofErr w:type="gramStart"/>
-        <w:r>
-          <w:rPr>
-            <w:rStyle w:val="Hyperlink"/>
-            <w:rFonts w:ascii="Century Gothic" w:hAnsi="Century Gothic" w:cstheme="majorHAnsi"/>
-            <w:sz w:val="26"/>
-            <w:szCs w:val="28"/>
-          </w:rPr>
-          <w:t>…..</w:t>
-        </w:r>
-        <w:proofErr w:type="gramEnd"/>
         <w:r>
           <w:rPr>
             <w:rStyle w:val="Hyperlink"/>
@@ -15563,8 +15530,6 @@
         </w:rPr>
         <w:t>r</w:t>
       </w:r>
-      <w:bookmarkStart w:id="16" w:name="_GoBack"/>
-      <w:bookmarkEnd w:id="16"/>
       <w:r>
         <w:rPr>
           <w:rFonts w:ascii="Century Gothic" w:hAnsi="Century Gothic" w:cstheme="majorHAnsi"/>
@@ -15645,24 +15610,7 @@
           <w:szCs w:val="28"/>
         </w:rPr>
         <w:tab/>
-      </w:r>
-      <w:proofErr w:type="spellStart"/>
-      <w:r>
-        <w:rPr>
-          <w:rFonts w:ascii="Century Gothic" w:hAnsi="Century Gothic" w:cstheme="majorHAnsi"/>
-          <w:sz w:val="26"/>
-          <w:szCs w:val="28"/>
-        </w:rPr>
-        <w:t>i</w:t>
-      </w:r>
-      <w:proofErr w:type="spellEnd"/>
-      <w:r>
-        <w:rPr>
-          <w:rFonts w:ascii="Century Gothic" w:hAnsi="Century Gothic" w:cstheme="majorHAnsi"/>
-          <w:sz w:val="26"/>
-          <w:szCs w:val="28"/>
-        </w:rPr>
-        <w:t>. First Name (optional)</w:t>
+        <w:t>i. First Name (optional)</w:t>
       </w:r>
     </w:p>
     <w:p>
@@ -16153,24 +16101,7 @@
           <w:szCs w:val="28"/>
         </w:rPr>
         <w:tab/>
-      </w:r>
-      <w:proofErr w:type="spellStart"/>
-      <w:r>
-        <w:rPr>
-          <w:rFonts w:ascii="Century Gothic" w:hAnsi="Century Gothic" w:cstheme="majorHAnsi"/>
-          <w:sz w:val="26"/>
-          <w:szCs w:val="28"/>
-        </w:rPr>
-        <w:t>i</w:t>
-      </w:r>
-      <w:proofErr w:type="spellEnd"/>
-      <w:r>
-        <w:rPr>
-          <w:rFonts w:ascii="Century Gothic" w:hAnsi="Century Gothic" w:cstheme="majorHAnsi"/>
-          <w:sz w:val="26"/>
-          <w:szCs w:val="28"/>
-        </w:rPr>
-        <w:t>. If true, then grant access for the LAST person who logged in.</w:t>
+        <w:t>i. If true, then grant access for the LAST person who logged in.</w:t>
       </w:r>
     </w:p>
     <w:p>
@@ -16378,6 +16309,2800 @@
         </w:rPr>
         <w:tab/>
         <w:t>b. If yes then just close the "FIREON" form and terminate the program.</w:t>
+      </w:r>
+    </w:p>
+    <w:p>
+      <w:pPr>
+        <w:pStyle w:val="ListParagraph"/>
+        <w:spacing w:after="0"/>
+        <w:ind w:left="1080"/>
+        <w:jc w:val="both"/>
+        <w:rPr>
+          <w:rFonts w:ascii="Century Gothic" w:hAnsi="Century Gothic" w:cstheme="majorHAnsi"/>
+          <w:sz w:val="26"/>
+          <w:szCs w:val="28"/>
+        </w:rPr>
+      </w:pPr>
+    </w:p>
+    <w:p>
+      <w:pPr>
+        <w:pStyle w:val="ListParagraph"/>
+        <w:spacing w:after="0"/>
+        <w:ind w:left="1080"/>
+        <w:jc w:val="both"/>
+        <w:rPr>
+          <w:rFonts w:ascii="Century Gothic" w:hAnsi="Century Gothic" w:cstheme="majorHAnsi"/>
+          <w:sz w:val="26"/>
+          <w:szCs w:val="28"/>
+        </w:rPr>
+      </w:pPr>
+    </w:p>
+    <w:p>
+      <w:pPr>
+        <w:pStyle w:val="ListParagraph"/>
+        <w:spacing w:after="0"/>
+        <w:ind w:left="1080"/>
+        <w:jc w:val="both"/>
+        <w:rPr>
+          <w:rFonts w:ascii="Century Gothic" w:hAnsi="Century Gothic" w:cstheme="majorHAnsi"/>
+          <w:sz w:val="26"/>
+          <w:szCs w:val="28"/>
+        </w:rPr>
+      </w:pPr>
+      <w:r>
+        <w:rPr>
+          <w:rFonts w:ascii="Century Gothic" w:hAnsi="Century Gothic" w:cstheme="majorHAnsi"/>
+          <w:sz w:val="26"/>
+          <w:szCs w:val="28"/>
+        </w:rPr>
+        <w:t>Title: Manage Employee Feature</w:t>
+      </w:r>
+    </w:p>
+    <w:p>
+      <w:pPr>
+        <w:pStyle w:val="ListParagraph"/>
+        <w:spacing w:after="0"/>
+        <w:ind w:left="1080"/>
+        <w:jc w:val="both"/>
+        <w:rPr>
+          <w:rFonts w:ascii="Century Gothic" w:hAnsi="Century Gothic" w:cstheme="majorHAnsi"/>
+          <w:sz w:val="26"/>
+          <w:szCs w:val="28"/>
+        </w:rPr>
+      </w:pPr>
+    </w:p>
+    <w:p>
+      <w:pPr>
+        <w:pStyle w:val="ListParagraph"/>
+        <w:spacing w:after="0"/>
+        <w:ind w:left="1080"/>
+        <w:jc w:val="both"/>
+        <w:rPr>
+          <w:rFonts w:ascii="Century Gothic" w:hAnsi="Century Gothic" w:cstheme="majorHAnsi"/>
+          <w:sz w:val="26"/>
+          <w:szCs w:val="28"/>
+        </w:rPr>
+      </w:pPr>
+      <w:r>
+        <w:rPr>
+          <w:rFonts w:ascii="Century Gothic" w:hAnsi="Century Gothic" w:cstheme="majorHAnsi"/>
+          <w:sz w:val="26"/>
+          <w:szCs w:val="28"/>
+        </w:rPr>
+        <w:t>Only normal user have</w:t>
+      </w:r>
+      <w:bookmarkStart w:id="16" w:name="_GoBack"/>
+      <w:bookmarkEnd w:id="16"/>
+      <w:r>
+        <w:rPr>
+          <w:rFonts w:ascii="Century Gothic" w:hAnsi="Century Gothic" w:cstheme="majorHAnsi"/>
+          <w:sz w:val="26"/>
+          <w:szCs w:val="28"/>
+        </w:rPr>
+        <w:t xml:space="preserve"> the access to this page</w:t>
+      </w:r>
+    </w:p>
+    <w:p>
+      <w:pPr>
+        <w:pStyle w:val="ListParagraph"/>
+        <w:spacing w:after="0"/>
+        <w:ind w:left="1080"/>
+        <w:jc w:val="both"/>
+        <w:rPr>
+          <w:rFonts w:ascii="Century Gothic" w:hAnsi="Century Gothic" w:cstheme="majorHAnsi"/>
+          <w:sz w:val="26"/>
+          <w:szCs w:val="28"/>
+        </w:rPr>
+      </w:pPr>
+    </w:p>
+    <w:p>
+      <w:pPr>
+        <w:pStyle w:val="ListParagraph"/>
+        <w:spacing w:after="0"/>
+        <w:ind w:left="1080"/>
+        <w:jc w:val="both"/>
+        <w:rPr>
+          <w:rFonts w:ascii="Century Gothic" w:hAnsi="Century Gothic" w:cstheme="majorHAnsi"/>
+          <w:sz w:val="26"/>
+          <w:szCs w:val="28"/>
+        </w:rPr>
+      </w:pPr>
+      <w:r>
+        <w:rPr>
+          <w:rFonts w:ascii="Century Gothic" w:hAnsi="Century Gothic" w:cstheme="majorHAnsi"/>
+          <w:sz w:val="26"/>
+          <w:szCs w:val="28"/>
+        </w:rPr>
+        <w:t>WHEN USER HIRE AN EMPLOYEE</w:t>
+      </w:r>
+    </w:p>
+    <w:p>
+      <w:pPr>
+        <w:pStyle w:val="ListParagraph"/>
+        <w:spacing w:after="0"/>
+        <w:ind w:left="1080"/>
+        <w:jc w:val="both"/>
+        <w:rPr>
+          <w:rFonts w:ascii="Century Gothic" w:hAnsi="Century Gothic" w:cstheme="majorHAnsi"/>
+          <w:sz w:val="26"/>
+          <w:szCs w:val="28"/>
+        </w:rPr>
+      </w:pPr>
+      <w:r>
+        <w:rPr>
+          <w:rFonts w:ascii="Century Gothic" w:hAnsi="Century Gothic" w:cstheme="majorHAnsi"/>
+          <w:sz w:val="26"/>
+          <w:szCs w:val="28"/>
+        </w:rPr>
+        <w:t>1. When filling up the form</w:t>
+      </w:r>
+    </w:p>
+    <w:p>
+      <w:pPr>
+        <w:pStyle w:val="ListParagraph"/>
+        <w:spacing w:after="0"/>
+        <w:ind w:left="1080"/>
+        <w:jc w:val="both"/>
+        <w:rPr>
+          <w:rFonts w:ascii="Century Gothic" w:hAnsi="Century Gothic" w:cstheme="majorHAnsi"/>
+          <w:sz w:val="26"/>
+          <w:szCs w:val="28"/>
+        </w:rPr>
+      </w:pPr>
+      <w:r>
+        <w:rPr>
+          <w:rFonts w:ascii="Century Gothic" w:hAnsi="Century Gothic" w:cstheme="majorHAnsi"/>
+          <w:sz w:val="26"/>
+          <w:szCs w:val="28"/>
+        </w:rPr>
+        <w:tab/>
+        <w:t>a. Credentials include:</w:t>
+      </w:r>
+    </w:p>
+    <w:p>
+      <w:pPr>
+        <w:pStyle w:val="ListParagraph"/>
+        <w:spacing w:after="0"/>
+        <w:ind w:left="1080"/>
+        <w:jc w:val="both"/>
+        <w:rPr>
+          <w:rFonts w:ascii="Century Gothic" w:hAnsi="Century Gothic" w:cstheme="majorHAnsi"/>
+          <w:sz w:val="26"/>
+          <w:szCs w:val="28"/>
+        </w:rPr>
+      </w:pPr>
+      <w:r>
+        <w:rPr>
+          <w:rFonts w:ascii="Century Gothic" w:hAnsi="Century Gothic" w:cstheme="majorHAnsi"/>
+          <w:sz w:val="26"/>
+          <w:szCs w:val="28"/>
+        </w:rPr>
+        <w:tab/>
+      </w:r>
+      <w:r>
+        <w:rPr>
+          <w:rFonts w:ascii="Century Gothic" w:hAnsi="Century Gothic" w:cstheme="majorHAnsi"/>
+          <w:sz w:val="26"/>
+          <w:szCs w:val="28"/>
+        </w:rPr>
+        <w:tab/>
+        <w:t>i. Image (required)</w:t>
+      </w:r>
+    </w:p>
+    <w:p>
+      <w:pPr>
+        <w:pStyle w:val="ListParagraph"/>
+        <w:spacing w:after="0"/>
+        <w:ind w:left="1080"/>
+        <w:jc w:val="both"/>
+        <w:rPr>
+          <w:rFonts w:ascii="Century Gothic" w:hAnsi="Century Gothic" w:cstheme="majorHAnsi"/>
+          <w:sz w:val="26"/>
+          <w:szCs w:val="28"/>
+        </w:rPr>
+      </w:pPr>
+      <w:r>
+        <w:rPr>
+          <w:rFonts w:ascii="Century Gothic" w:hAnsi="Century Gothic" w:cstheme="majorHAnsi"/>
+          <w:sz w:val="26"/>
+          <w:szCs w:val="28"/>
+        </w:rPr>
+        <w:tab/>
+      </w:r>
+      <w:r>
+        <w:rPr>
+          <w:rFonts w:ascii="Century Gothic" w:hAnsi="Century Gothic" w:cstheme="majorHAnsi"/>
+          <w:sz w:val="26"/>
+          <w:szCs w:val="28"/>
+        </w:rPr>
+        <w:tab/>
+        <w:t>ii. First Name (required)</w:t>
+      </w:r>
+    </w:p>
+    <w:p>
+      <w:pPr>
+        <w:pStyle w:val="ListParagraph"/>
+        <w:spacing w:after="0"/>
+        <w:ind w:left="1080"/>
+        <w:jc w:val="both"/>
+        <w:rPr>
+          <w:rFonts w:ascii="Century Gothic" w:hAnsi="Century Gothic" w:cstheme="majorHAnsi"/>
+          <w:sz w:val="26"/>
+          <w:szCs w:val="28"/>
+        </w:rPr>
+      </w:pPr>
+      <w:r>
+        <w:rPr>
+          <w:rFonts w:ascii="Century Gothic" w:hAnsi="Century Gothic" w:cstheme="majorHAnsi"/>
+          <w:sz w:val="26"/>
+          <w:szCs w:val="28"/>
+        </w:rPr>
+        <w:tab/>
+      </w:r>
+      <w:r>
+        <w:rPr>
+          <w:rFonts w:ascii="Century Gothic" w:hAnsi="Century Gothic" w:cstheme="majorHAnsi"/>
+          <w:sz w:val="26"/>
+          <w:szCs w:val="28"/>
+        </w:rPr>
+        <w:tab/>
+      </w:r>
+      <w:r>
+        <w:rPr>
+          <w:rFonts w:ascii="Century Gothic" w:hAnsi="Century Gothic" w:cstheme="majorHAnsi"/>
+          <w:sz w:val="26"/>
+          <w:szCs w:val="28"/>
+        </w:rPr>
+        <w:tab/>
+        <w:t>A. Max of 120 characters.</w:t>
+      </w:r>
+    </w:p>
+    <w:p>
+      <w:pPr>
+        <w:pStyle w:val="ListParagraph"/>
+        <w:spacing w:after="0"/>
+        <w:ind w:left="1080"/>
+        <w:jc w:val="both"/>
+        <w:rPr>
+          <w:rFonts w:ascii="Century Gothic" w:hAnsi="Century Gothic" w:cstheme="majorHAnsi"/>
+          <w:sz w:val="26"/>
+          <w:szCs w:val="28"/>
+        </w:rPr>
+      </w:pPr>
+      <w:r>
+        <w:rPr>
+          <w:rFonts w:ascii="Century Gothic" w:hAnsi="Century Gothic" w:cstheme="majorHAnsi"/>
+          <w:sz w:val="26"/>
+          <w:szCs w:val="28"/>
+        </w:rPr>
+        <w:tab/>
+      </w:r>
+      <w:r>
+        <w:rPr>
+          <w:rFonts w:ascii="Century Gothic" w:hAnsi="Century Gothic" w:cstheme="majorHAnsi"/>
+          <w:sz w:val="26"/>
+          <w:szCs w:val="28"/>
+        </w:rPr>
+        <w:tab/>
+        <w:t>iii. Middle Initial (optional)</w:t>
+      </w:r>
+    </w:p>
+    <w:p>
+      <w:pPr>
+        <w:pStyle w:val="ListParagraph"/>
+        <w:spacing w:after="0"/>
+        <w:ind w:left="1080"/>
+        <w:jc w:val="both"/>
+        <w:rPr>
+          <w:rFonts w:ascii="Century Gothic" w:hAnsi="Century Gothic" w:cstheme="majorHAnsi"/>
+          <w:sz w:val="26"/>
+          <w:szCs w:val="28"/>
+        </w:rPr>
+      </w:pPr>
+      <w:r>
+        <w:rPr>
+          <w:rFonts w:ascii="Century Gothic" w:hAnsi="Century Gothic" w:cstheme="majorHAnsi"/>
+          <w:sz w:val="26"/>
+          <w:szCs w:val="28"/>
+        </w:rPr>
+        <w:tab/>
+      </w:r>
+      <w:r>
+        <w:rPr>
+          <w:rFonts w:ascii="Century Gothic" w:hAnsi="Century Gothic" w:cstheme="majorHAnsi"/>
+          <w:sz w:val="26"/>
+          <w:szCs w:val="28"/>
+        </w:rPr>
+        <w:tab/>
+      </w:r>
+      <w:r>
+        <w:rPr>
+          <w:rFonts w:ascii="Century Gothic" w:hAnsi="Century Gothic" w:cstheme="majorHAnsi"/>
+          <w:sz w:val="26"/>
+          <w:szCs w:val="28"/>
+        </w:rPr>
+        <w:tab/>
+        <w:t>A. Max of 3 characters.</w:t>
+      </w:r>
+    </w:p>
+    <w:p>
+      <w:pPr>
+        <w:pStyle w:val="ListParagraph"/>
+        <w:spacing w:after="0"/>
+        <w:ind w:left="1080"/>
+        <w:jc w:val="both"/>
+        <w:rPr>
+          <w:rFonts w:ascii="Century Gothic" w:hAnsi="Century Gothic" w:cstheme="majorHAnsi"/>
+          <w:sz w:val="26"/>
+          <w:szCs w:val="28"/>
+        </w:rPr>
+      </w:pPr>
+      <w:r>
+        <w:rPr>
+          <w:rFonts w:ascii="Century Gothic" w:hAnsi="Century Gothic" w:cstheme="majorHAnsi"/>
+          <w:sz w:val="26"/>
+          <w:szCs w:val="28"/>
+        </w:rPr>
+        <w:tab/>
+      </w:r>
+      <w:r>
+        <w:rPr>
+          <w:rFonts w:ascii="Century Gothic" w:hAnsi="Century Gothic" w:cstheme="majorHAnsi"/>
+          <w:sz w:val="26"/>
+          <w:szCs w:val="28"/>
+        </w:rPr>
+        <w:tab/>
+        <w:t>iv. Last Name (required)</w:t>
+      </w:r>
+    </w:p>
+    <w:p>
+      <w:pPr>
+        <w:pStyle w:val="ListParagraph"/>
+        <w:spacing w:after="0"/>
+        <w:ind w:left="1080"/>
+        <w:jc w:val="both"/>
+        <w:rPr>
+          <w:rFonts w:ascii="Century Gothic" w:hAnsi="Century Gothic" w:cstheme="majorHAnsi"/>
+          <w:sz w:val="26"/>
+          <w:szCs w:val="28"/>
+        </w:rPr>
+      </w:pPr>
+      <w:r>
+        <w:rPr>
+          <w:rFonts w:ascii="Century Gothic" w:hAnsi="Century Gothic" w:cstheme="majorHAnsi"/>
+          <w:sz w:val="26"/>
+          <w:szCs w:val="28"/>
+        </w:rPr>
+        <w:lastRenderedPageBreak/>
+        <w:tab/>
+      </w:r>
+      <w:r>
+        <w:rPr>
+          <w:rFonts w:ascii="Century Gothic" w:hAnsi="Century Gothic" w:cstheme="majorHAnsi"/>
+          <w:sz w:val="26"/>
+          <w:szCs w:val="28"/>
+        </w:rPr>
+        <w:tab/>
+      </w:r>
+      <w:r>
+        <w:rPr>
+          <w:rFonts w:ascii="Century Gothic" w:hAnsi="Century Gothic" w:cstheme="majorHAnsi"/>
+          <w:sz w:val="26"/>
+          <w:szCs w:val="28"/>
+        </w:rPr>
+        <w:tab/>
+        <w:t>A. Max of 120 characters.</w:t>
+      </w:r>
+    </w:p>
+    <w:p>
+      <w:pPr>
+        <w:pStyle w:val="ListParagraph"/>
+        <w:spacing w:after="0"/>
+        <w:ind w:left="1080"/>
+        <w:jc w:val="both"/>
+        <w:rPr>
+          <w:rFonts w:ascii="Century Gothic" w:hAnsi="Century Gothic" w:cstheme="majorHAnsi"/>
+          <w:sz w:val="26"/>
+          <w:szCs w:val="28"/>
+        </w:rPr>
+      </w:pPr>
+      <w:r>
+        <w:rPr>
+          <w:rFonts w:ascii="Century Gothic" w:hAnsi="Century Gothic" w:cstheme="majorHAnsi"/>
+          <w:sz w:val="26"/>
+          <w:szCs w:val="28"/>
+        </w:rPr>
+        <w:tab/>
+      </w:r>
+      <w:r>
+        <w:rPr>
+          <w:rFonts w:ascii="Century Gothic" w:hAnsi="Century Gothic" w:cstheme="majorHAnsi"/>
+          <w:sz w:val="26"/>
+          <w:szCs w:val="28"/>
+        </w:rPr>
+        <w:tab/>
+        <w:t>v. Gender (required)</w:t>
+      </w:r>
+    </w:p>
+    <w:p>
+      <w:pPr>
+        <w:pStyle w:val="ListParagraph"/>
+        <w:spacing w:after="0"/>
+        <w:ind w:left="1080"/>
+        <w:jc w:val="both"/>
+        <w:rPr>
+          <w:rFonts w:ascii="Century Gothic" w:hAnsi="Century Gothic" w:cstheme="majorHAnsi"/>
+          <w:sz w:val="26"/>
+          <w:szCs w:val="28"/>
+        </w:rPr>
+      </w:pPr>
+      <w:r>
+        <w:rPr>
+          <w:rFonts w:ascii="Century Gothic" w:hAnsi="Century Gothic" w:cstheme="majorHAnsi"/>
+          <w:sz w:val="26"/>
+          <w:szCs w:val="28"/>
+        </w:rPr>
+        <w:tab/>
+      </w:r>
+      <w:r>
+        <w:rPr>
+          <w:rFonts w:ascii="Century Gothic" w:hAnsi="Century Gothic" w:cstheme="majorHAnsi"/>
+          <w:sz w:val="26"/>
+          <w:szCs w:val="28"/>
+        </w:rPr>
+        <w:tab/>
+        <w:t>vi. Contact Number (required)</w:t>
+      </w:r>
+    </w:p>
+    <w:p>
+      <w:pPr>
+        <w:pStyle w:val="ListParagraph"/>
+        <w:spacing w:after="0"/>
+        <w:ind w:left="1080"/>
+        <w:jc w:val="both"/>
+        <w:rPr>
+          <w:rFonts w:ascii="Century Gothic" w:hAnsi="Century Gothic" w:cstheme="majorHAnsi"/>
+          <w:sz w:val="26"/>
+          <w:szCs w:val="28"/>
+        </w:rPr>
+      </w:pPr>
+      <w:r>
+        <w:rPr>
+          <w:rFonts w:ascii="Century Gothic" w:hAnsi="Century Gothic" w:cstheme="majorHAnsi"/>
+          <w:sz w:val="26"/>
+          <w:szCs w:val="28"/>
+        </w:rPr>
+        <w:tab/>
+      </w:r>
+      <w:r>
+        <w:rPr>
+          <w:rFonts w:ascii="Century Gothic" w:hAnsi="Century Gothic" w:cstheme="majorHAnsi"/>
+          <w:sz w:val="26"/>
+          <w:szCs w:val="28"/>
+        </w:rPr>
+        <w:tab/>
+      </w:r>
+      <w:r>
+        <w:rPr>
+          <w:rFonts w:ascii="Century Gothic" w:hAnsi="Century Gothic" w:cstheme="majorHAnsi"/>
+          <w:sz w:val="26"/>
+          <w:szCs w:val="28"/>
+        </w:rPr>
+        <w:tab/>
+        <w:t>A. Max of 11 integers.</w:t>
+      </w:r>
+    </w:p>
+    <w:p>
+      <w:pPr>
+        <w:pStyle w:val="ListParagraph"/>
+        <w:spacing w:after="0"/>
+        <w:ind w:left="1080"/>
+        <w:jc w:val="both"/>
+        <w:rPr>
+          <w:rFonts w:ascii="Century Gothic" w:hAnsi="Century Gothic" w:cstheme="majorHAnsi"/>
+          <w:sz w:val="26"/>
+          <w:szCs w:val="28"/>
+        </w:rPr>
+      </w:pPr>
+      <w:r>
+        <w:rPr>
+          <w:rFonts w:ascii="Century Gothic" w:hAnsi="Century Gothic" w:cstheme="majorHAnsi"/>
+          <w:sz w:val="26"/>
+          <w:szCs w:val="28"/>
+        </w:rPr>
+        <w:tab/>
+      </w:r>
+      <w:r>
+        <w:rPr>
+          <w:rFonts w:ascii="Century Gothic" w:hAnsi="Century Gothic" w:cstheme="majorHAnsi"/>
+          <w:sz w:val="26"/>
+          <w:szCs w:val="28"/>
+        </w:rPr>
+        <w:tab/>
+        <w:t>vii. Email Address (required)</w:t>
+      </w:r>
+    </w:p>
+    <w:p>
+      <w:pPr>
+        <w:pStyle w:val="ListParagraph"/>
+        <w:spacing w:after="0"/>
+        <w:ind w:left="1080"/>
+        <w:jc w:val="both"/>
+        <w:rPr>
+          <w:rFonts w:ascii="Century Gothic" w:hAnsi="Century Gothic" w:cstheme="majorHAnsi"/>
+          <w:sz w:val="26"/>
+          <w:szCs w:val="28"/>
+        </w:rPr>
+      </w:pPr>
+      <w:r>
+        <w:rPr>
+          <w:rFonts w:ascii="Century Gothic" w:hAnsi="Century Gothic" w:cstheme="majorHAnsi"/>
+          <w:sz w:val="26"/>
+          <w:szCs w:val="28"/>
+        </w:rPr>
+        <w:tab/>
+      </w:r>
+      <w:r>
+        <w:rPr>
+          <w:rFonts w:ascii="Century Gothic" w:hAnsi="Century Gothic" w:cstheme="majorHAnsi"/>
+          <w:sz w:val="26"/>
+          <w:szCs w:val="28"/>
+        </w:rPr>
+        <w:tab/>
+      </w:r>
+      <w:r>
+        <w:rPr>
+          <w:rFonts w:ascii="Century Gothic" w:hAnsi="Century Gothic" w:cstheme="majorHAnsi"/>
+          <w:sz w:val="26"/>
+          <w:szCs w:val="28"/>
+        </w:rPr>
+        <w:tab/>
+        <w:t>A. Max of 120 characters.</w:t>
+      </w:r>
+    </w:p>
+    <w:p>
+      <w:pPr>
+        <w:pStyle w:val="ListParagraph"/>
+        <w:spacing w:after="0"/>
+        <w:ind w:left="1080"/>
+        <w:jc w:val="both"/>
+        <w:rPr>
+          <w:rFonts w:ascii="Century Gothic" w:hAnsi="Century Gothic" w:cstheme="majorHAnsi"/>
+          <w:sz w:val="26"/>
+          <w:szCs w:val="28"/>
+        </w:rPr>
+      </w:pPr>
+      <w:r>
+        <w:rPr>
+          <w:rFonts w:ascii="Century Gothic" w:hAnsi="Century Gothic" w:cstheme="majorHAnsi"/>
+          <w:sz w:val="26"/>
+          <w:szCs w:val="28"/>
+        </w:rPr>
+        <w:tab/>
+      </w:r>
+      <w:r>
+        <w:rPr>
+          <w:rFonts w:ascii="Century Gothic" w:hAnsi="Century Gothic" w:cstheme="majorHAnsi"/>
+          <w:sz w:val="26"/>
+          <w:szCs w:val="28"/>
+        </w:rPr>
+        <w:tab/>
+        <w:t>vii. Birthdate (required)</w:t>
+      </w:r>
+    </w:p>
+    <w:p>
+      <w:pPr>
+        <w:pStyle w:val="ListParagraph"/>
+        <w:spacing w:after="0"/>
+        <w:ind w:left="1080"/>
+        <w:jc w:val="both"/>
+        <w:rPr>
+          <w:rFonts w:ascii="Century Gothic" w:hAnsi="Century Gothic" w:cstheme="majorHAnsi"/>
+          <w:sz w:val="26"/>
+          <w:szCs w:val="28"/>
+        </w:rPr>
+      </w:pPr>
+      <w:r>
+        <w:rPr>
+          <w:rFonts w:ascii="Century Gothic" w:hAnsi="Century Gothic" w:cstheme="majorHAnsi"/>
+          <w:sz w:val="26"/>
+          <w:szCs w:val="28"/>
+        </w:rPr>
+        <w:tab/>
+      </w:r>
+      <w:r>
+        <w:rPr>
+          <w:rFonts w:ascii="Century Gothic" w:hAnsi="Century Gothic" w:cstheme="majorHAnsi"/>
+          <w:sz w:val="26"/>
+          <w:szCs w:val="28"/>
+        </w:rPr>
+        <w:tab/>
+        <w:t>viii. Home Address (required)</w:t>
+      </w:r>
+    </w:p>
+    <w:p>
+      <w:pPr>
+        <w:pStyle w:val="ListParagraph"/>
+        <w:spacing w:after="0"/>
+        <w:ind w:left="1080"/>
+        <w:jc w:val="both"/>
+        <w:rPr>
+          <w:rFonts w:ascii="Century Gothic" w:hAnsi="Century Gothic" w:cstheme="majorHAnsi"/>
+          <w:sz w:val="26"/>
+          <w:szCs w:val="28"/>
+        </w:rPr>
+      </w:pPr>
+      <w:r>
+        <w:rPr>
+          <w:rFonts w:ascii="Century Gothic" w:hAnsi="Century Gothic" w:cstheme="majorHAnsi"/>
+          <w:sz w:val="26"/>
+          <w:szCs w:val="28"/>
+        </w:rPr>
+        <w:tab/>
+      </w:r>
+      <w:r>
+        <w:rPr>
+          <w:rFonts w:ascii="Century Gothic" w:hAnsi="Century Gothic" w:cstheme="majorHAnsi"/>
+          <w:sz w:val="26"/>
+          <w:szCs w:val="28"/>
+        </w:rPr>
+        <w:tab/>
+      </w:r>
+      <w:r>
+        <w:rPr>
+          <w:rFonts w:ascii="Century Gothic" w:hAnsi="Century Gothic" w:cstheme="majorHAnsi"/>
+          <w:sz w:val="26"/>
+          <w:szCs w:val="28"/>
+        </w:rPr>
+        <w:tab/>
+        <w:t>A. Max of 200 characters.</w:t>
+      </w:r>
+    </w:p>
+    <w:p>
+      <w:pPr>
+        <w:pStyle w:val="ListParagraph"/>
+        <w:spacing w:after="0"/>
+        <w:ind w:left="1080"/>
+        <w:jc w:val="both"/>
+        <w:rPr>
+          <w:rFonts w:ascii="Century Gothic" w:hAnsi="Century Gothic" w:cstheme="majorHAnsi"/>
+          <w:sz w:val="26"/>
+          <w:szCs w:val="28"/>
+        </w:rPr>
+      </w:pPr>
+      <w:r>
+        <w:rPr>
+          <w:rFonts w:ascii="Century Gothic" w:hAnsi="Century Gothic" w:cstheme="majorHAnsi"/>
+          <w:sz w:val="26"/>
+          <w:szCs w:val="28"/>
+        </w:rPr>
+        <w:tab/>
+      </w:r>
+      <w:r>
+        <w:rPr>
+          <w:rFonts w:ascii="Century Gothic" w:hAnsi="Century Gothic" w:cstheme="majorHAnsi"/>
+          <w:sz w:val="26"/>
+          <w:szCs w:val="28"/>
+        </w:rPr>
+        <w:tab/>
+        <w:t>ix. Marital Status (required)</w:t>
+      </w:r>
+    </w:p>
+    <w:p>
+      <w:pPr>
+        <w:pStyle w:val="ListParagraph"/>
+        <w:spacing w:after="0"/>
+        <w:ind w:left="1080"/>
+        <w:jc w:val="both"/>
+        <w:rPr>
+          <w:rFonts w:ascii="Century Gothic" w:hAnsi="Century Gothic" w:cstheme="majorHAnsi"/>
+          <w:sz w:val="26"/>
+          <w:szCs w:val="28"/>
+        </w:rPr>
+      </w:pPr>
+      <w:r>
+        <w:rPr>
+          <w:rFonts w:ascii="Century Gothic" w:hAnsi="Century Gothic" w:cstheme="majorHAnsi"/>
+          <w:sz w:val="26"/>
+          <w:szCs w:val="28"/>
+        </w:rPr>
+        <w:tab/>
+      </w:r>
+      <w:r>
+        <w:rPr>
+          <w:rFonts w:ascii="Century Gothic" w:hAnsi="Century Gothic" w:cstheme="majorHAnsi"/>
+          <w:sz w:val="26"/>
+          <w:szCs w:val="28"/>
+        </w:rPr>
+        <w:tab/>
+        <w:t>x. Nationality (required)</w:t>
+      </w:r>
+    </w:p>
+    <w:p>
+      <w:pPr>
+        <w:pStyle w:val="ListParagraph"/>
+        <w:spacing w:after="0"/>
+        <w:ind w:left="1080"/>
+        <w:jc w:val="both"/>
+        <w:rPr>
+          <w:rFonts w:ascii="Century Gothic" w:hAnsi="Century Gothic" w:cstheme="majorHAnsi"/>
+          <w:sz w:val="26"/>
+          <w:szCs w:val="28"/>
+        </w:rPr>
+      </w:pPr>
+      <w:r>
+        <w:rPr>
+          <w:rFonts w:ascii="Century Gothic" w:hAnsi="Century Gothic" w:cstheme="majorHAnsi"/>
+          <w:sz w:val="26"/>
+          <w:szCs w:val="28"/>
+        </w:rPr>
+        <w:tab/>
+      </w:r>
+      <w:r>
+        <w:rPr>
+          <w:rFonts w:ascii="Century Gothic" w:hAnsi="Century Gothic" w:cstheme="majorHAnsi"/>
+          <w:sz w:val="26"/>
+          <w:szCs w:val="28"/>
+        </w:rPr>
+        <w:tab/>
+        <w:t>xi. Date Employed (required)</w:t>
+      </w:r>
+    </w:p>
+    <w:p>
+      <w:pPr>
+        <w:pStyle w:val="ListParagraph"/>
+        <w:spacing w:after="0"/>
+        <w:ind w:left="1080"/>
+        <w:jc w:val="both"/>
+        <w:rPr>
+          <w:rFonts w:ascii="Century Gothic" w:hAnsi="Century Gothic" w:cstheme="majorHAnsi"/>
+          <w:sz w:val="26"/>
+          <w:szCs w:val="28"/>
+        </w:rPr>
+      </w:pPr>
+      <w:r>
+        <w:rPr>
+          <w:rFonts w:ascii="Century Gothic" w:hAnsi="Century Gothic" w:cstheme="majorHAnsi"/>
+          <w:sz w:val="26"/>
+          <w:szCs w:val="28"/>
+        </w:rPr>
+        <w:tab/>
+      </w:r>
+      <w:r>
+        <w:rPr>
+          <w:rFonts w:ascii="Century Gothic" w:hAnsi="Century Gothic" w:cstheme="majorHAnsi"/>
+          <w:sz w:val="26"/>
+          <w:szCs w:val="28"/>
+        </w:rPr>
+        <w:tab/>
+        <w:t>xii. Department (required)</w:t>
+      </w:r>
+    </w:p>
+    <w:p>
+      <w:pPr>
+        <w:pStyle w:val="ListParagraph"/>
+        <w:spacing w:after="0"/>
+        <w:ind w:left="1080"/>
+        <w:jc w:val="both"/>
+        <w:rPr>
+          <w:rFonts w:ascii="Century Gothic" w:hAnsi="Century Gothic" w:cstheme="majorHAnsi"/>
+          <w:sz w:val="26"/>
+          <w:szCs w:val="28"/>
+        </w:rPr>
+      </w:pPr>
+      <w:r>
+        <w:rPr>
+          <w:rFonts w:ascii="Century Gothic" w:hAnsi="Century Gothic" w:cstheme="majorHAnsi"/>
+          <w:sz w:val="26"/>
+          <w:szCs w:val="28"/>
+        </w:rPr>
+        <w:tab/>
+      </w:r>
+      <w:r>
+        <w:rPr>
+          <w:rFonts w:ascii="Century Gothic" w:hAnsi="Century Gothic" w:cstheme="majorHAnsi"/>
+          <w:sz w:val="26"/>
+          <w:szCs w:val="28"/>
+        </w:rPr>
+        <w:tab/>
+        <w:t>xiii. Position (required)</w:t>
+      </w:r>
+    </w:p>
+    <w:p>
+      <w:pPr>
+        <w:pStyle w:val="ListParagraph"/>
+        <w:spacing w:after="0"/>
+        <w:ind w:left="1080"/>
+        <w:jc w:val="both"/>
+        <w:rPr>
+          <w:rFonts w:ascii="Century Gothic" w:hAnsi="Century Gothic" w:cstheme="majorHAnsi"/>
+          <w:sz w:val="26"/>
+          <w:szCs w:val="28"/>
+        </w:rPr>
+      </w:pPr>
+      <w:r>
+        <w:rPr>
+          <w:rFonts w:ascii="Century Gothic" w:hAnsi="Century Gothic" w:cstheme="majorHAnsi"/>
+          <w:sz w:val="26"/>
+          <w:szCs w:val="28"/>
+        </w:rPr>
+        <w:tab/>
+      </w:r>
+      <w:r>
+        <w:rPr>
+          <w:rFonts w:ascii="Century Gothic" w:hAnsi="Century Gothic" w:cstheme="majorHAnsi"/>
+          <w:sz w:val="26"/>
+          <w:szCs w:val="28"/>
+        </w:rPr>
+        <w:tab/>
+        <w:t>xiv. Status (required)</w:t>
+      </w:r>
+    </w:p>
+    <w:p>
+      <w:pPr>
+        <w:pStyle w:val="ListParagraph"/>
+        <w:spacing w:after="0"/>
+        <w:ind w:left="1080"/>
+        <w:jc w:val="both"/>
+        <w:rPr>
+          <w:rFonts w:ascii="Century Gothic" w:hAnsi="Century Gothic" w:cstheme="majorHAnsi"/>
+          <w:sz w:val="26"/>
+          <w:szCs w:val="28"/>
+        </w:rPr>
+      </w:pPr>
+      <w:r>
+        <w:rPr>
+          <w:rFonts w:ascii="Century Gothic" w:hAnsi="Century Gothic" w:cstheme="majorHAnsi"/>
+          <w:sz w:val="26"/>
+          <w:szCs w:val="28"/>
+        </w:rPr>
+        <w:tab/>
+      </w:r>
+      <w:r>
+        <w:rPr>
+          <w:rFonts w:ascii="Century Gothic" w:hAnsi="Century Gothic" w:cstheme="majorHAnsi"/>
+          <w:sz w:val="26"/>
+          <w:szCs w:val="28"/>
+        </w:rPr>
+        <w:tab/>
+        <w:t>xv. Working Hours (required)</w:t>
+      </w:r>
+    </w:p>
+    <w:p>
+      <w:pPr>
+        <w:pStyle w:val="ListParagraph"/>
+        <w:spacing w:after="0"/>
+        <w:ind w:left="1080"/>
+        <w:jc w:val="both"/>
+        <w:rPr>
+          <w:rFonts w:ascii="Century Gothic" w:hAnsi="Century Gothic" w:cstheme="majorHAnsi"/>
+          <w:sz w:val="26"/>
+          <w:szCs w:val="28"/>
+        </w:rPr>
+      </w:pPr>
+      <w:r>
+        <w:rPr>
+          <w:rFonts w:ascii="Century Gothic" w:hAnsi="Century Gothic" w:cstheme="majorHAnsi"/>
+          <w:sz w:val="26"/>
+          <w:szCs w:val="28"/>
+        </w:rPr>
+        <w:tab/>
+      </w:r>
+      <w:r>
+        <w:rPr>
+          <w:rFonts w:ascii="Century Gothic" w:hAnsi="Century Gothic" w:cstheme="majorHAnsi"/>
+          <w:sz w:val="26"/>
+          <w:szCs w:val="28"/>
+        </w:rPr>
+        <w:tab/>
+      </w:r>
+      <w:r>
+        <w:rPr>
+          <w:rFonts w:ascii="Century Gothic" w:hAnsi="Century Gothic" w:cstheme="majorHAnsi"/>
+          <w:sz w:val="26"/>
+          <w:szCs w:val="28"/>
+        </w:rPr>
+        <w:tab/>
+        <w:t>A. If the status is regular, the value should be 216 hours by default.</w:t>
+      </w:r>
+    </w:p>
+    <w:p>
+      <w:pPr>
+        <w:pStyle w:val="ListParagraph"/>
+        <w:spacing w:after="0"/>
+        <w:ind w:left="1080"/>
+        <w:jc w:val="both"/>
+        <w:rPr>
+          <w:rFonts w:ascii="Century Gothic" w:hAnsi="Century Gothic" w:cstheme="majorHAnsi"/>
+          <w:sz w:val="26"/>
+          <w:szCs w:val="28"/>
+        </w:rPr>
+      </w:pPr>
+      <w:r>
+        <w:rPr>
+          <w:rFonts w:ascii="Century Gothic" w:hAnsi="Century Gothic" w:cstheme="majorHAnsi"/>
+          <w:sz w:val="26"/>
+          <w:szCs w:val="28"/>
+        </w:rPr>
+        <w:tab/>
+      </w:r>
+      <w:r>
+        <w:rPr>
+          <w:rFonts w:ascii="Century Gothic" w:hAnsi="Century Gothic" w:cstheme="majorHAnsi"/>
+          <w:sz w:val="26"/>
+          <w:szCs w:val="28"/>
+        </w:rPr>
+        <w:tab/>
+      </w:r>
+      <w:r>
+        <w:rPr>
+          <w:rFonts w:ascii="Century Gothic" w:hAnsi="Century Gothic" w:cstheme="majorHAnsi"/>
+          <w:sz w:val="26"/>
+          <w:szCs w:val="28"/>
+        </w:rPr>
+        <w:tab/>
+        <w:t>B. If the status is contractual, the user should set a value.</w:t>
+      </w:r>
+    </w:p>
+    <w:p>
+      <w:pPr>
+        <w:pStyle w:val="ListParagraph"/>
+        <w:spacing w:after="0"/>
+        <w:ind w:left="1080"/>
+        <w:jc w:val="both"/>
+        <w:rPr>
+          <w:rFonts w:ascii="Century Gothic" w:hAnsi="Century Gothic" w:cstheme="majorHAnsi"/>
+          <w:sz w:val="26"/>
+          <w:szCs w:val="28"/>
+        </w:rPr>
+      </w:pPr>
+      <w:r>
+        <w:rPr>
+          <w:rFonts w:ascii="Century Gothic" w:hAnsi="Century Gothic" w:cstheme="majorHAnsi"/>
+          <w:sz w:val="26"/>
+          <w:szCs w:val="28"/>
+        </w:rPr>
+        <w:tab/>
+      </w:r>
+      <w:r>
+        <w:rPr>
+          <w:rFonts w:ascii="Century Gothic" w:hAnsi="Century Gothic" w:cstheme="majorHAnsi"/>
+          <w:sz w:val="26"/>
+          <w:szCs w:val="28"/>
+        </w:rPr>
+        <w:tab/>
+      </w:r>
+      <w:r>
+        <w:rPr>
+          <w:rFonts w:ascii="Century Gothic" w:hAnsi="Century Gothic" w:cstheme="majorHAnsi"/>
+          <w:sz w:val="26"/>
+          <w:szCs w:val="28"/>
+        </w:rPr>
+        <w:tab/>
+        <w:t>C. Max of 11 integers.</w:t>
+      </w:r>
+    </w:p>
+    <w:p>
+      <w:pPr>
+        <w:pStyle w:val="ListParagraph"/>
+        <w:spacing w:after="0"/>
+        <w:ind w:left="1080"/>
+        <w:jc w:val="both"/>
+        <w:rPr>
+          <w:rFonts w:ascii="Century Gothic" w:hAnsi="Century Gothic" w:cstheme="majorHAnsi"/>
+          <w:sz w:val="26"/>
+          <w:szCs w:val="28"/>
+        </w:rPr>
+      </w:pPr>
+      <w:r>
+        <w:rPr>
+          <w:rFonts w:ascii="Century Gothic" w:hAnsi="Century Gothic" w:cstheme="majorHAnsi"/>
+          <w:sz w:val="26"/>
+          <w:szCs w:val="28"/>
+        </w:rPr>
+        <w:tab/>
+      </w:r>
+      <w:r>
+        <w:rPr>
+          <w:rFonts w:ascii="Century Gothic" w:hAnsi="Century Gothic" w:cstheme="majorHAnsi"/>
+          <w:sz w:val="26"/>
+          <w:szCs w:val="28"/>
+        </w:rPr>
+        <w:tab/>
+        <w:t>xvi. Hourly Rate (required)</w:t>
+      </w:r>
+    </w:p>
+    <w:p>
+      <w:pPr>
+        <w:pStyle w:val="ListParagraph"/>
+        <w:spacing w:after="0"/>
+        <w:ind w:left="1080"/>
+        <w:jc w:val="both"/>
+        <w:rPr>
+          <w:rFonts w:ascii="Century Gothic" w:hAnsi="Century Gothic" w:cstheme="majorHAnsi"/>
+          <w:sz w:val="26"/>
+          <w:szCs w:val="28"/>
+        </w:rPr>
+      </w:pPr>
+      <w:r>
+        <w:rPr>
+          <w:rFonts w:ascii="Century Gothic" w:hAnsi="Century Gothic" w:cstheme="majorHAnsi"/>
+          <w:sz w:val="26"/>
+          <w:szCs w:val="28"/>
+        </w:rPr>
+        <w:tab/>
+      </w:r>
+      <w:r>
+        <w:rPr>
+          <w:rFonts w:ascii="Century Gothic" w:hAnsi="Century Gothic" w:cstheme="majorHAnsi"/>
+          <w:sz w:val="26"/>
+          <w:szCs w:val="28"/>
+        </w:rPr>
+        <w:tab/>
+      </w:r>
+      <w:r>
+        <w:rPr>
+          <w:rFonts w:ascii="Century Gothic" w:hAnsi="Century Gothic" w:cstheme="majorHAnsi"/>
+          <w:sz w:val="26"/>
+          <w:szCs w:val="28"/>
+        </w:rPr>
+        <w:tab/>
+        <w:t>A. Max of 11 integers.</w:t>
+      </w:r>
+    </w:p>
+    <w:p>
+      <w:pPr>
+        <w:pStyle w:val="ListParagraph"/>
+        <w:spacing w:after="0"/>
+        <w:ind w:left="1080"/>
+        <w:jc w:val="both"/>
+        <w:rPr>
+          <w:rFonts w:ascii="Century Gothic" w:hAnsi="Century Gothic" w:cstheme="majorHAnsi"/>
+          <w:sz w:val="26"/>
+          <w:szCs w:val="28"/>
+        </w:rPr>
+      </w:pPr>
+      <w:r>
+        <w:rPr>
+          <w:rFonts w:ascii="Century Gothic" w:hAnsi="Century Gothic" w:cstheme="majorHAnsi"/>
+          <w:sz w:val="26"/>
+          <w:szCs w:val="28"/>
+        </w:rPr>
+        <w:tab/>
+      </w:r>
+      <w:r>
+        <w:rPr>
+          <w:rFonts w:ascii="Century Gothic" w:hAnsi="Century Gothic" w:cstheme="majorHAnsi"/>
+          <w:sz w:val="26"/>
+          <w:szCs w:val="28"/>
+        </w:rPr>
+        <w:tab/>
+        <w:t xml:space="preserve">xvii. Contract Duration </w:t>
+      </w:r>
+      <w:r>
+        <w:rPr>
+          <w:rFonts w:ascii="Century Gothic" w:hAnsi="Century Gothic" w:cstheme="majorHAnsi"/>
+          <w:sz w:val="26"/>
+          <w:szCs w:val="28"/>
+        </w:rPr>
+        <w:tab/>
+      </w:r>
+    </w:p>
+    <w:p>
+      <w:pPr>
+        <w:pStyle w:val="ListParagraph"/>
+        <w:spacing w:after="0"/>
+        <w:ind w:left="1080"/>
+        <w:jc w:val="both"/>
+        <w:rPr>
+          <w:rFonts w:ascii="Century Gothic" w:hAnsi="Century Gothic" w:cstheme="majorHAnsi"/>
+          <w:sz w:val="26"/>
+          <w:szCs w:val="28"/>
+        </w:rPr>
+      </w:pPr>
+      <w:r>
+        <w:rPr>
+          <w:rFonts w:ascii="Century Gothic" w:hAnsi="Century Gothic" w:cstheme="majorHAnsi"/>
+          <w:sz w:val="26"/>
+          <w:szCs w:val="28"/>
+        </w:rPr>
+        <w:tab/>
+      </w:r>
+      <w:r>
+        <w:rPr>
+          <w:rFonts w:ascii="Century Gothic" w:hAnsi="Century Gothic" w:cstheme="majorHAnsi"/>
+          <w:sz w:val="26"/>
+          <w:szCs w:val="28"/>
+        </w:rPr>
+        <w:tab/>
+      </w:r>
+      <w:r>
+        <w:rPr>
+          <w:rFonts w:ascii="Century Gothic" w:hAnsi="Century Gothic" w:cstheme="majorHAnsi"/>
+          <w:sz w:val="26"/>
+          <w:szCs w:val="28"/>
+        </w:rPr>
+        <w:tab/>
+        <w:t>A. If the status is regular then disabled this field.</w:t>
+      </w:r>
+    </w:p>
+    <w:p>
+      <w:pPr>
+        <w:pStyle w:val="ListParagraph"/>
+        <w:spacing w:after="0"/>
+        <w:ind w:left="1080"/>
+        <w:jc w:val="both"/>
+        <w:rPr>
+          <w:rFonts w:ascii="Century Gothic" w:hAnsi="Century Gothic" w:cstheme="majorHAnsi"/>
+          <w:sz w:val="26"/>
+          <w:szCs w:val="28"/>
+        </w:rPr>
+      </w:pPr>
+      <w:r>
+        <w:rPr>
+          <w:rFonts w:ascii="Century Gothic" w:hAnsi="Century Gothic" w:cstheme="majorHAnsi"/>
+          <w:sz w:val="26"/>
+          <w:szCs w:val="28"/>
+        </w:rPr>
+        <w:tab/>
+      </w:r>
+      <w:r>
+        <w:rPr>
+          <w:rFonts w:ascii="Century Gothic" w:hAnsi="Century Gothic" w:cstheme="majorHAnsi"/>
+          <w:sz w:val="26"/>
+          <w:szCs w:val="28"/>
+        </w:rPr>
+        <w:tab/>
+      </w:r>
+      <w:r>
+        <w:rPr>
+          <w:rFonts w:ascii="Century Gothic" w:hAnsi="Century Gothic" w:cstheme="majorHAnsi"/>
+          <w:sz w:val="26"/>
+          <w:szCs w:val="28"/>
+        </w:rPr>
+        <w:tab/>
+        <w:t>B. If the status is contractual then fill this field. (required)</w:t>
+      </w:r>
+    </w:p>
+    <w:p>
+      <w:pPr>
+        <w:pStyle w:val="ListParagraph"/>
+        <w:spacing w:after="0"/>
+        <w:ind w:left="1080"/>
+        <w:jc w:val="both"/>
+        <w:rPr>
+          <w:rFonts w:ascii="Century Gothic" w:hAnsi="Century Gothic" w:cstheme="majorHAnsi"/>
+          <w:sz w:val="26"/>
+          <w:szCs w:val="28"/>
+        </w:rPr>
+      </w:pPr>
+      <w:r>
+        <w:rPr>
+          <w:rFonts w:ascii="Century Gothic" w:hAnsi="Century Gothic" w:cstheme="majorHAnsi"/>
+          <w:sz w:val="26"/>
+          <w:szCs w:val="28"/>
+        </w:rPr>
+        <w:tab/>
+      </w:r>
+      <w:r>
+        <w:rPr>
+          <w:rFonts w:ascii="Century Gothic" w:hAnsi="Century Gothic" w:cstheme="majorHAnsi"/>
+          <w:sz w:val="26"/>
+          <w:szCs w:val="28"/>
+        </w:rPr>
+        <w:tab/>
+        <w:t>xviii. Mode of Payment (required)</w:t>
+      </w:r>
+    </w:p>
+    <w:p>
+      <w:pPr>
+        <w:pStyle w:val="ListParagraph"/>
+        <w:spacing w:after="0"/>
+        <w:ind w:left="1080"/>
+        <w:jc w:val="both"/>
+        <w:rPr>
+          <w:rFonts w:ascii="Century Gothic" w:hAnsi="Century Gothic" w:cstheme="majorHAnsi"/>
+          <w:sz w:val="26"/>
+          <w:szCs w:val="28"/>
+        </w:rPr>
+      </w:pPr>
+      <w:r>
+        <w:rPr>
+          <w:rFonts w:ascii="Century Gothic" w:hAnsi="Century Gothic" w:cstheme="majorHAnsi"/>
+          <w:sz w:val="26"/>
+          <w:szCs w:val="28"/>
+        </w:rPr>
+        <w:tab/>
+      </w:r>
+      <w:r>
+        <w:rPr>
+          <w:rFonts w:ascii="Century Gothic" w:hAnsi="Century Gothic" w:cstheme="majorHAnsi"/>
+          <w:sz w:val="26"/>
+          <w:szCs w:val="28"/>
+        </w:rPr>
+        <w:tab/>
+        <w:t>xix. Account Name (required)</w:t>
+      </w:r>
+    </w:p>
+    <w:p>
+      <w:pPr>
+        <w:pStyle w:val="ListParagraph"/>
+        <w:spacing w:after="0"/>
+        <w:ind w:left="1080"/>
+        <w:jc w:val="both"/>
+        <w:rPr>
+          <w:rFonts w:ascii="Century Gothic" w:hAnsi="Century Gothic" w:cstheme="majorHAnsi"/>
+          <w:sz w:val="26"/>
+          <w:szCs w:val="28"/>
+        </w:rPr>
+      </w:pPr>
+      <w:r>
+        <w:rPr>
+          <w:rFonts w:ascii="Century Gothic" w:hAnsi="Century Gothic" w:cstheme="majorHAnsi"/>
+          <w:sz w:val="26"/>
+          <w:szCs w:val="28"/>
+        </w:rPr>
+        <w:tab/>
+      </w:r>
+      <w:r>
+        <w:rPr>
+          <w:rFonts w:ascii="Century Gothic" w:hAnsi="Century Gothic" w:cstheme="majorHAnsi"/>
+          <w:sz w:val="26"/>
+          <w:szCs w:val="28"/>
+        </w:rPr>
+        <w:tab/>
+      </w:r>
+      <w:r>
+        <w:rPr>
+          <w:rFonts w:ascii="Century Gothic" w:hAnsi="Century Gothic" w:cstheme="majorHAnsi"/>
+          <w:sz w:val="26"/>
+          <w:szCs w:val="28"/>
+        </w:rPr>
+        <w:tab/>
+        <w:t>A. Max of 120 characters.</w:t>
+      </w:r>
+    </w:p>
+    <w:p>
+      <w:pPr>
+        <w:pStyle w:val="ListParagraph"/>
+        <w:spacing w:after="0"/>
+        <w:ind w:left="1080"/>
+        <w:jc w:val="both"/>
+        <w:rPr>
+          <w:rFonts w:ascii="Century Gothic" w:hAnsi="Century Gothic" w:cstheme="majorHAnsi"/>
+          <w:sz w:val="26"/>
+          <w:szCs w:val="28"/>
+        </w:rPr>
+      </w:pPr>
+      <w:r>
+        <w:rPr>
+          <w:rFonts w:ascii="Century Gothic" w:hAnsi="Century Gothic" w:cstheme="majorHAnsi"/>
+          <w:sz w:val="26"/>
+          <w:szCs w:val="28"/>
+        </w:rPr>
+        <w:tab/>
+      </w:r>
+      <w:r>
+        <w:rPr>
+          <w:rFonts w:ascii="Century Gothic" w:hAnsi="Century Gothic" w:cstheme="majorHAnsi"/>
+          <w:sz w:val="26"/>
+          <w:szCs w:val="28"/>
+        </w:rPr>
+        <w:tab/>
+        <w:t>xx. Account Number (required)</w:t>
+      </w:r>
+    </w:p>
+    <w:p>
+      <w:pPr>
+        <w:pStyle w:val="ListParagraph"/>
+        <w:spacing w:after="0"/>
+        <w:ind w:left="1080"/>
+        <w:jc w:val="both"/>
+        <w:rPr>
+          <w:rFonts w:ascii="Century Gothic" w:hAnsi="Century Gothic" w:cstheme="majorHAnsi"/>
+          <w:sz w:val="26"/>
+          <w:szCs w:val="28"/>
+        </w:rPr>
+      </w:pPr>
+      <w:r>
+        <w:rPr>
+          <w:rFonts w:ascii="Century Gothic" w:hAnsi="Century Gothic" w:cstheme="majorHAnsi"/>
+          <w:sz w:val="26"/>
+          <w:szCs w:val="28"/>
+        </w:rPr>
+        <w:tab/>
+      </w:r>
+      <w:r>
+        <w:rPr>
+          <w:rFonts w:ascii="Century Gothic" w:hAnsi="Century Gothic" w:cstheme="majorHAnsi"/>
+          <w:sz w:val="26"/>
+          <w:szCs w:val="28"/>
+        </w:rPr>
+        <w:tab/>
+      </w:r>
+      <w:r>
+        <w:rPr>
+          <w:rFonts w:ascii="Century Gothic" w:hAnsi="Century Gothic" w:cstheme="majorHAnsi"/>
+          <w:sz w:val="26"/>
+          <w:szCs w:val="28"/>
+        </w:rPr>
+        <w:tab/>
+        <w:t>A. Max of 11 integers.</w:t>
+      </w:r>
+    </w:p>
+    <w:p>
+      <w:pPr>
+        <w:pStyle w:val="ListParagraph"/>
+        <w:spacing w:after="0"/>
+        <w:ind w:left="1080"/>
+        <w:jc w:val="both"/>
+        <w:rPr>
+          <w:rFonts w:ascii="Century Gothic" w:hAnsi="Century Gothic" w:cstheme="majorHAnsi"/>
+          <w:sz w:val="26"/>
+          <w:szCs w:val="28"/>
+        </w:rPr>
+      </w:pPr>
+      <w:r>
+        <w:rPr>
+          <w:rFonts w:ascii="Century Gothic" w:hAnsi="Century Gothic" w:cstheme="majorHAnsi"/>
+          <w:sz w:val="26"/>
+          <w:szCs w:val="28"/>
+        </w:rPr>
+        <w:tab/>
+        <w:t>b. Employee id format: 11220000</w:t>
+      </w:r>
+    </w:p>
+    <w:p>
+      <w:pPr>
+        <w:pStyle w:val="ListParagraph"/>
+        <w:spacing w:after="0"/>
+        <w:ind w:left="1080"/>
+        <w:jc w:val="both"/>
+        <w:rPr>
+          <w:rFonts w:ascii="Century Gothic" w:hAnsi="Century Gothic" w:cstheme="majorHAnsi"/>
+          <w:sz w:val="26"/>
+          <w:szCs w:val="28"/>
+        </w:rPr>
+      </w:pPr>
+      <w:r>
+        <w:rPr>
+          <w:rFonts w:ascii="Century Gothic" w:hAnsi="Century Gothic" w:cstheme="majorHAnsi"/>
+          <w:sz w:val="26"/>
+          <w:szCs w:val="28"/>
+        </w:rPr>
+        <w:t xml:space="preserve">2. When the user clicks the HIRE button in form </w:t>
+      </w:r>
+    </w:p>
+    <w:p>
+      <w:pPr>
+        <w:pStyle w:val="ListParagraph"/>
+        <w:spacing w:after="0"/>
+        <w:ind w:left="1080"/>
+        <w:jc w:val="both"/>
+        <w:rPr>
+          <w:rFonts w:ascii="Century Gothic" w:hAnsi="Century Gothic" w:cstheme="majorHAnsi"/>
+          <w:sz w:val="26"/>
+          <w:szCs w:val="28"/>
+        </w:rPr>
+      </w:pPr>
+      <w:r>
+        <w:rPr>
+          <w:rFonts w:ascii="Century Gothic" w:hAnsi="Century Gothic" w:cstheme="majorHAnsi"/>
+          <w:sz w:val="26"/>
+          <w:szCs w:val="28"/>
+        </w:rPr>
+        <w:tab/>
+        <w:t>a. Prompt a MessageBox dialog if the information is added successfully or not.</w:t>
+      </w:r>
+    </w:p>
+    <w:p>
+      <w:pPr>
+        <w:pStyle w:val="ListParagraph"/>
+        <w:spacing w:after="0"/>
+        <w:ind w:left="1080"/>
+        <w:jc w:val="both"/>
+        <w:rPr>
+          <w:rFonts w:ascii="Century Gothic" w:hAnsi="Century Gothic" w:cstheme="majorHAnsi"/>
+          <w:sz w:val="26"/>
+          <w:szCs w:val="28"/>
+        </w:rPr>
+      </w:pPr>
+      <w:r>
+        <w:rPr>
+          <w:rFonts w:ascii="Century Gothic" w:hAnsi="Century Gothic" w:cstheme="majorHAnsi"/>
+          <w:sz w:val="26"/>
+          <w:szCs w:val="28"/>
+        </w:rPr>
+        <w:lastRenderedPageBreak/>
+        <w:tab/>
+        <w:t>b. If succesful, the number of ‘Total Employees’ and ‘New Employees’ should increase on the employee page (located at bottom left) and dashboard.</w:t>
+      </w:r>
+    </w:p>
+    <w:p>
+      <w:pPr>
+        <w:pStyle w:val="ListParagraph"/>
+        <w:spacing w:after="0"/>
+        <w:ind w:left="1080"/>
+        <w:jc w:val="both"/>
+        <w:rPr>
+          <w:rFonts w:ascii="Century Gothic" w:hAnsi="Century Gothic" w:cstheme="majorHAnsi"/>
+          <w:sz w:val="26"/>
+          <w:szCs w:val="28"/>
+        </w:rPr>
+      </w:pPr>
+      <w:r>
+        <w:rPr>
+          <w:rFonts w:ascii="Century Gothic" w:hAnsi="Century Gothic" w:cstheme="majorHAnsi"/>
+          <w:sz w:val="26"/>
+          <w:szCs w:val="28"/>
+        </w:rPr>
+        <w:tab/>
+        <w:t>c. If not, go back to form.</w:t>
+      </w:r>
+    </w:p>
+    <w:p>
+      <w:pPr>
+        <w:pStyle w:val="ListParagraph"/>
+        <w:spacing w:after="0"/>
+        <w:ind w:left="1080"/>
+        <w:jc w:val="both"/>
+        <w:rPr>
+          <w:rFonts w:ascii="Century Gothic" w:hAnsi="Century Gothic" w:cstheme="majorHAnsi"/>
+          <w:sz w:val="26"/>
+          <w:szCs w:val="28"/>
+        </w:rPr>
+      </w:pPr>
+      <w:r>
+        <w:rPr>
+          <w:rFonts w:ascii="Century Gothic" w:hAnsi="Century Gothic" w:cstheme="majorHAnsi"/>
+          <w:sz w:val="26"/>
+          <w:szCs w:val="28"/>
+        </w:rPr>
+        <w:tab/>
+        <w:t>d. The information should be added in employee, payroll-all, payroll-department datagridview.</w:t>
+      </w:r>
+    </w:p>
+    <w:p>
+      <w:pPr>
+        <w:pStyle w:val="ListParagraph"/>
+        <w:spacing w:after="0"/>
+        <w:ind w:left="1080"/>
+        <w:jc w:val="both"/>
+        <w:rPr>
+          <w:rFonts w:ascii="Century Gothic" w:hAnsi="Century Gothic" w:cstheme="majorHAnsi"/>
+          <w:sz w:val="26"/>
+          <w:szCs w:val="28"/>
+        </w:rPr>
+      </w:pPr>
+      <w:r>
+        <w:rPr>
+          <w:rFonts w:ascii="Century Gothic" w:hAnsi="Century Gothic" w:cstheme="majorHAnsi"/>
+          <w:sz w:val="26"/>
+          <w:szCs w:val="28"/>
+        </w:rPr>
+        <w:tab/>
+      </w:r>
+      <w:r>
+        <w:rPr>
+          <w:rFonts w:ascii="Century Gothic" w:hAnsi="Century Gothic" w:cstheme="majorHAnsi"/>
+          <w:sz w:val="26"/>
+          <w:szCs w:val="28"/>
+        </w:rPr>
+        <w:tab/>
+        <w:t xml:space="preserve">i. Employee dtgv </w:t>
+      </w:r>
+    </w:p>
+    <w:p>
+      <w:pPr>
+        <w:pStyle w:val="ListParagraph"/>
+        <w:spacing w:after="0"/>
+        <w:ind w:left="1080"/>
+        <w:jc w:val="both"/>
+        <w:rPr>
+          <w:rFonts w:ascii="Century Gothic" w:hAnsi="Century Gothic" w:cstheme="majorHAnsi"/>
+          <w:sz w:val="26"/>
+          <w:szCs w:val="28"/>
+        </w:rPr>
+      </w:pPr>
+      <w:r>
+        <w:rPr>
+          <w:rFonts w:ascii="Century Gothic" w:hAnsi="Century Gothic" w:cstheme="majorHAnsi"/>
+          <w:sz w:val="26"/>
+          <w:szCs w:val="28"/>
+        </w:rPr>
+        <w:tab/>
+      </w:r>
+      <w:r>
+        <w:rPr>
+          <w:rFonts w:ascii="Century Gothic" w:hAnsi="Century Gothic" w:cstheme="majorHAnsi"/>
+          <w:sz w:val="26"/>
+          <w:szCs w:val="28"/>
+        </w:rPr>
+        <w:tab/>
+      </w:r>
+      <w:r>
+        <w:rPr>
+          <w:rFonts w:ascii="Century Gothic" w:hAnsi="Century Gothic" w:cstheme="majorHAnsi"/>
+          <w:sz w:val="26"/>
+          <w:szCs w:val="28"/>
+        </w:rPr>
+        <w:tab/>
+        <w:t>A. All information.</w:t>
+      </w:r>
+    </w:p>
+    <w:p>
+      <w:pPr>
+        <w:pStyle w:val="ListParagraph"/>
+        <w:spacing w:after="0"/>
+        <w:ind w:left="1080"/>
+        <w:jc w:val="both"/>
+        <w:rPr>
+          <w:rFonts w:ascii="Century Gothic" w:hAnsi="Century Gothic" w:cstheme="majorHAnsi"/>
+          <w:sz w:val="26"/>
+          <w:szCs w:val="28"/>
+        </w:rPr>
+      </w:pPr>
+      <w:r>
+        <w:rPr>
+          <w:rFonts w:ascii="Century Gothic" w:hAnsi="Century Gothic" w:cstheme="majorHAnsi"/>
+          <w:sz w:val="26"/>
+          <w:szCs w:val="28"/>
+        </w:rPr>
+        <w:tab/>
+      </w:r>
+      <w:r>
+        <w:rPr>
+          <w:rFonts w:ascii="Century Gothic" w:hAnsi="Century Gothic" w:cstheme="majorHAnsi"/>
+          <w:sz w:val="26"/>
+          <w:szCs w:val="28"/>
+        </w:rPr>
+        <w:tab/>
+        <w:t xml:space="preserve">ii. Payroll-all &amp; Payroll-department dtgv </w:t>
+      </w:r>
+    </w:p>
+    <w:p>
+      <w:pPr>
+        <w:pStyle w:val="ListParagraph"/>
+        <w:spacing w:after="0"/>
+        <w:ind w:left="1080"/>
+        <w:jc w:val="both"/>
+        <w:rPr>
+          <w:rFonts w:ascii="Century Gothic" w:hAnsi="Century Gothic" w:cstheme="majorHAnsi"/>
+          <w:sz w:val="26"/>
+          <w:szCs w:val="28"/>
+        </w:rPr>
+      </w:pPr>
+      <w:r>
+        <w:rPr>
+          <w:rFonts w:ascii="Century Gothic" w:hAnsi="Century Gothic" w:cstheme="majorHAnsi"/>
+          <w:sz w:val="26"/>
+          <w:szCs w:val="28"/>
+        </w:rPr>
+        <w:tab/>
+      </w:r>
+      <w:r>
+        <w:rPr>
+          <w:rFonts w:ascii="Century Gothic" w:hAnsi="Century Gothic" w:cstheme="majorHAnsi"/>
+          <w:sz w:val="26"/>
+          <w:szCs w:val="28"/>
+        </w:rPr>
+        <w:tab/>
+      </w:r>
+      <w:r>
+        <w:rPr>
+          <w:rFonts w:ascii="Century Gothic" w:hAnsi="Century Gothic" w:cstheme="majorHAnsi"/>
+          <w:sz w:val="26"/>
+          <w:szCs w:val="28"/>
+        </w:rPr>
+        <w:tab/>
+        <w:t>A. Employee id, name, department, position, rate per hour, working hours.</w:t>
+      </w:r>
+    </w:p>
+    <w:p>
+      <w:pPr>
+        <w:pStyle w:val="ListParagraph"/>
+        <w:spacing w:after="0"/>
+        <w:ind w:left="1080"/>
+        <w:jc w:val="both"/>
+        <w:rPr>
+          <w:rFonts w:ascii="Century Gothic" w:hAnsi="Century Gothic" w:cstheme="majorHAnsi"/>
+          <w:sz w:val="26"/>
+          <w:szCs w:val="28"/>
+        </w:rPr>
+      </w:pPr>
+      <w:r>
+        <w:rPr>
+          <w:rFonts w:ascii="Century Gothic" w:hAnsi="Century Gothic" w:cstheme="majorHAnsi"/>
+          <w:sz w:val="26"/>
+          <w:szCs w:val="28"/>
+        </w:rPr>
+        <w:t xml:space="preserve">3. When the user clicks the CANCEL button  </w:t>
+      </w:r>
+    </w:p>
+    <w:p>
+      <w:pPr>
+        <w:pStyle w:val="ListParagraph"/>
+        <w:spacing w:after="0"/>
+        <w:ind w:left="1080"/>
+        <w:jc w:val="both"/>
+        <w:rPr>
+          <w:rFonts w:ascii="Century Gothic" w:hAnsi="Century Gothic" w:cstheme="majorHAnsi"/>
+          <w:sz w:val="26"/>
+          <w:szCs w:val="28"/>
+        </w:rPr>
+      </w:pPr>
+      <w:r>
+        <w:rPr>
+          <w:rFonts w:ascii="Century Gothic" w:hAnsi="Century Gothic" w:cstheme="majorHAnsi"/>
+          <w:sz w:val="26"/>
+          <w:szCs w:val="28"/>
+        </w:rPr>
+        <w:tab/>
+        <w:t>a. Prompt a MessageBox dialog for confirmation.</w:t>
+      </w:r>
+    </w:p>
+    <w:p>
+      <w:pPr>
+        <w:pStyle w:val="ListParagraph"/>
+        <w:spacing w:after="0"/>
+        <w:ind w:left="1080"/>
+        <w:jc w:val="both"/>
+        <w:rPr>
+          <w:rFonts w:ascii="Century Gothic" w:hAnsi="Century Gothic" w:cstheme="majorHAnsi"/>
+          <w:sz w:val="26"/>
+          <w:szCs w:val="28"/>
+        </w:rPr>
+      </w:pPr>
+      <w:r>
+        <w:rPr>
+          <w:rFonts w:ascii="Century Gothic" w:hAnsi="Century Gothic" w:cstheme="majorHAnsi"/>
+          <w:sz w:val="26"/>
+          <w:szCs w:val="28"/>
+        </w:rPr>
+        <w:tab/>
+        <w:t>b. If yes then go back to page and clear fields.</w:t>
+      </w:r>
+    </w:p>
+    <w:p>
+      <w:pPr>
+        <w:pStyle w:val="ListParagraph"/>
+        <w:spacing w:after="0"/>
+        <w:ind w:left="1080"/>
+        <w:jc w:val="both"/>
+        <w:rPr>
+          <w:rFonts w:ascii="Century Gothic" w:hAnsi="Century Gothic" w:cstheme="majorHAnsi"/>
+          <w:sz w:val="26"/>
+          <w:szCs w:val="28"/>
+        </w:rPr>
+      </w:pPr>
+      <w:r>
+        <w:rPr>
+          <w:rFonts w:ascii="Century Gothic" w:hAnsi="Century Gothic" w:cstheme="majorHAnsi"/>
+          <w:sz w:val="26"/>
+          <w:szCs w:val="28"/>
+        </w:rPr>
+        <w:tab/>
+        <w:t>c. If no then go back to form.</w:t>
+      </w:r>
+    </w:p>
+    <w:p>
+      <w:pPr>
+        <w:pStyle w:val="ListParagraph"/>
+        <w:spacing w:after="0"/>
+        <w:ind w:left="1080"/>
+        <w:jc w:val="both"/>
+        <w:rPr>
+          <w:rFonts w:ascii="Century Gothic" w:hAnsi="Century Gothic" w:cstheme="majorHAnsi"/>
+          <w:sz w:val="26"/>
+          <w:szCs w:val="28"/>
+        </w:rPr>
+      </w:pPr>
+      <w:r>
+        <w:rPr>
+          <w:rFonts w:ascii="Century Gothic" w:hAnsi="Century Gothic" w:cstheme="majorHAnsi"/>
+          <w:sz w:val="26"/>
+          <w:szCs w:val="28"/>
+        </w:rPr>
+        <w:t>4. When the user clicks the SAVE AS DRAFT button</w:t>
+      </w:r>
+    </w:p>
+    <w:p>
+      <w:pPr>
+        <w:pStyle w:val="ListParagraph"/>
+        <w:spacing w:after="0"/>
+        <w:ind w:left="1080"/>
+        <w:jc w:val="both"/>
+        <w:rPr>
+          <w:rFonts w:ascii="Century Gothic" w:hAnsi="Century Gothic" w:cstheme="majorHAnsi"/>
+          <w:sz w:val="26"/>
+          <w:szCs w:val="28"/>
+        </w:rPr>
+      </w:pPr>
+      <w:r>
+        <w:rPr>
+          <w:rFonts w:ascii="Century Gothic" w:hAnsi="Century Gothic" w:cstheme="majorHAnsi"/>
+          <w:sz w:val="26"/>
+          <w:szCs w:val="28"/>
+        </w:rPr>
+        <w:tab/>
+        <w:t>a. Prompt a MessageBox dialog for confirmation.</w:t>
+      </w:r>
+    </w:p>
+    <w:p>
+      <w:pPr>
+        <w:pStyle w:val="ListParagraph"/>
+        <w:spacing w:after="0"/>
+        <w:ind w:left="1080"/>
+        <w:jc w:val="both"/>
+        <w:rPr>
+          <w:rFonts w:ascii="Century Gothic" w:hAnsi="Century Gothic" w:cstheme="majorHAnsi"/>
+          <w:sz w:val="26"/>
+          <w:szCs w:val="28"/>
+        </w:rPr>
+      </w:pPr>
+      <w:r>
+        <w:rPr>
+          <w:rFonts w:ascii="Century Gothic" w:hAnsi="Century Gothic" w:cstheme="majorHAnsi"/>
+          <w:sz w:val="26"/>
+          <w:szCs w:val="28"/>
+        </w:rPr>
+        <w:tab/>
+        <w:t>b. If yes then go back to page.</w:t>
+      </w:r>
+    </w:p>
+    <w:p>
+      <w:pPr>
+        <w:pStyle w:val="ListParagraph"/>
+        <w:spacing w:after="0"/>
+        <w:ind w:left="1080"/>
+        <w:jc w:val="both"/>
+        <w:rPr>
+          <w:rFonts w:ascii="Century Gothic" w:hAnsi="Century Gothic" w:cstheme="majorHAnsi"/>
+          <w:sz w:val="26"/>
+          <w:szCs w:val="28"/>
+        </w:rPr>
+      </w:pPr>
+      <w:r>
+        <w:rPr>
+          <w:rFonts w:ascii="Century Gothic" w:hAnsi="Century Gothic" w:cstheme="majorHAnsi"/>
+          <w:sz w:val="26"/>
+          <w:szCs w:val="28"/>
+        </w:rPr>
+        <w:t xml:space="preserve"> </w:t>
+      </w:r>
+      <w:r>
+        <w:rPr>
+          <w:rFonts w:ascii="Century Gothic" w:hAnsi="Century Gothic" w:cstheme="majorHAnsi"/>
+          <w:sz w:val="26"/>
+          <w:szCs w:val="28"/>
+        </w:rPr>
+        <w:tab/>
+      </w:r>
+      <w:r>
+        <w:rPr>
+          <w:rFonts w:ascii="Century Gothic" w:hAnsi="Century Gothic" w:cstheme="majorHAnsi"/>
+          <w:sz w:val="26"/>
+          <w:szCs w:val="28"/>
+        </w:rPr>
+        <w:tab/>
+        <w:t>i. The information should not be saved in the database and the fields will not clear.</w:t>
+      </w:r>
+    </w:p>
+    <w:p>
+      <w:pPr>
+        <w:pStyle w:val="ListParagraph"/>
+        <w:spacing w:after="0"/>
+        <w:ind w:left="1080"/>
+        <w:jc w:val="both"/>
+        <w:rPr>
+          <w:rFonts w:ascii="Century Gothic" w:hAnsi="Century Gothic" w:cstheme="majorHAnsi"/>
+          <w:sz w:val="26"/>
+          <w:szCs w:val="28"/>
+        </w:rPr>
+      </w:pPr>
+      <w:r>
+        <w:rPr>
+          <w:rFonts w:ascii="Century Gothic" w:hAnsi="Century Gothic" w:cstheme="majorHAnsi"/>
+          <w:sz w:val="26"/>
+          <w:szCs w:val="28"/>
+        </w:rPr>
+        <w:tab/>
+        <w:t>c. If no then go back to form.</w:t>
+      </w:r>
+    </w:p>
+    <w:p>
+      <w:pPr>
+        <w:pStyle w:val="ListParagraph"/>
+        <w:spacing w:after="0"/>
+        <w:ind w:left="1080"/>
+        <w:jc w:val="both"/>
+        <w:rPr>
+          <w:rFonts w:ascii="Century Gothic" w:hAnsi="Century Gothic" w:cstheme="majorHAnsi"/>
+          <w:sz w:val="26"/>
+          <w:szCs w:val="28"/>
+        </w:rPr>
+      </w:pPr>
+    </w:p>
+    <w:p>
+      <w:pPr>
+        <w:pStyle w:val="ListParagraph"/>
+        <w:spacing w:after="0"/>
+        <w:ind w:left="1080"/>
+        <w:jc w:val="both"/>
+        <w:rPr>
+          <w:rFonts w:ascii="Century Gothic" w:hAnsi="Century Gothic" w:cstheme="majorHAnsi"/>
+          <w:sz w:val="26"/>
+          <w:szCs w:val="28"/>
+        </w:rPr>
+      </w:pPr>
+    </w:p>
+    <w:p>
+      <w:pPr>
+        <w:pStyle w:val="ListParagraph"/>
+        <w:spacing w:after="0"/>
+        <w:ind w:left="1080"/>
+        <w:jc w:val="both"/>
+        <w:rPr>
+          <w:rFonts w:ascii="Century Gothic" w:hAnsi="Century Gothic" w:cstheme="majorHAnsi"/>
+          <w:sz w:val="26"/>
+          <w:szCs w:val="28"/>
+        </w:rPr>
+      </w:pPr>
+      <w:r>
+        <w:rPr>
+          <w:rFonts w:ascii="Century Gothic" w:hAnsi="Century Gothic" w:cstheme="majorHAnsi"/>
+          <w:sz w:val="26"/>
+          <w:szCs w:val="28"/>
+        </w:rPr>
+        <w:t>WHEN USER DELETE AN EMPLOYEE</w:t>
+      </w:r>
+    </w:p>
+    <w:p>
+      <w:pPr>
+        <w:pStyle w:val="ListParagraph"/>
+        <w:spacing w:after="0"/>
+        <w:ind w:left="1080"/>
+        <w:jc w:val="both"/>
+        <w:rPr>
+          <w:rFonts w:ascii="Century Gothic" w:hAnsi="Century Gothic" w:cstheme="majorHAnsi"/>
+          <w:sz w:val="26"/>
+          <w:szCs w:val="28"/>
+        </w:rPr>
+      </w:pPr>
+      <w:r>
+        <w:rPr>
+          <w:rFonts w:ascii="Century Gothic" w:hAnsi="Century Gothic" w:cstheme="majorHAnsi"/>
+          <w:sz w:val="26"/>
+          <w:szCs w:val="28"/>
+        </w:rPr>
+        <w:t>1. When selecting an employee to delete</w:t>
+      </w:r>
+    </w:p>
+    <w:p>
+      <w:pPr>
+        <w:pStyle w:val="ListParagraph"/>
+        <w:spacing w:after="0"/>
+        <w:ind w:left="1080"/>
+        <w:jc w:val="both"/>
+        <w:rPr>
+          <w:rFonts w:ascii="Century Gothic" w:hAnsi="Century Gothic" w:cstheme="majorHAnsi"/>
+          <w:sz w:val="26"/>
+          <w:szCs w:val="28"/>
+        </w:rPr>
+      </w:pPr>
+      <w:r>
+        <w:rPr>
+          <w:rFonts w:ascii="Century Gothic" w:hAnsi="Century Gothic" w:cstheme="majorHAnsi"/>
+          <w:sz w:val="26"/>
+          <w:szCs w:val="28"/>
+        </w:rPr>
+        <w:tab/>
+        <w:t>a. Select the row you want to delete.</w:t>
+      </w:r>
+    </w:p>
+    <w:p>
+      <w:pPr>
+        <w:pStyle w:val="ListParagraph"/>
+        <w:spacing w:after="0"/>
+        <w:ind w:left="1080"/>
+        <w:jc w:val="both"/>
+        <w:rPr>
+          <w:rFonts w:ascii="Century Gothic" w:hAnsi="Century Gothic" w:cstheme="majorHAnsi"/>
+          <w:sz w:val="26"/>
+          <w:szCs w:val="28"/>
+        </w:rPr>
+      </w:pPr>
+      <w:r>
+        <w:rPr>
+          <w:rFonts w:ascii="Century Gothic" w:hAnsi="Century Gothic" w:cstheme="majorHAnsi"/>
+          <w:sz w:val="26"/>
+          <w:szCs w:val="28"/>
+        </w:rPr>
+        <w:t>2. When the user clicks the DELETE BUTTON</w:t>
+      </w:r>
+    </w:p>
+    <w:p>
+      <w:pPr>
+        <w:pStyle w:val="ListParagraph"/>
+        <w:spacing w:after="0"/>
+        <w:ind w:left="1080"/>
+        <w:jc w:val="both"/>
+        <w:rPr>
+          <w:rFonts w:ascii="Century Gothic" w:hAnsi="Century Gothic" w:cstheme="majorHAnsi"/>
+          <w:sz w:val="26"/>
+          <w:szCs w:val="28"/>
+        </w:rPr>
+      </w:pPr>
+      <w:r>
+        <w:rPr>
+          <w:rFonts w:ascii="Century Gothic" w:hAnsi="Century Gothic" w:cstheme="majorHAnsi"/>
+          <w:sz w:val="26"/>
+          <w:szCs w:val="28"/>
+        </w:rPr>
+        <w:tab/>
+        <w:t>a. Prompt a MessageBox dialog for confirmation.</w:t>
+      </w:r>
+    </w:p>
+    <w:p>
+      <w:pPr>
+        <w:pStyle w:val="ListParagraph"/>
+        <w:spacing w:after="0"/>
+        <w:ind w:left="1080"/>
+        <w:jc w:val="both"/>
+        <w:rPr>
+          <w:rFonts w:ascii="Century Gothic" w:hAnsi="Century Gothic" w:cstheme="majorHAnsi"/>
+          <w:sz w:val="26"/>
+          <w:szCs w:val="28"/>
+        </w:rPr>
+      </w:pPr>
+      <w:r>
+        <w:rPr>
+          <w:rFonts w:ascii="Century Gothic" w:hAnsi="Century Gothic" w:cstheme="majorHAnsi"/>
+          <w:sz w:val="26"/>
+          <w:szCs w:val="28"/>
+        </w:rPr>
+        <w:tab/>
+        <w:t>b. If yes then delete the employee on the database and the number of ‘Total Employees’ or ‘New Employees’ should decrease on the employee page and dashboard.</w:t>
+      </w:r>
+    </w:p>
+    <w:p>
+      <w:pPr>
+        <w:pStyle w:val="ListParagraph"/>
+        <w:spacing w:after="0"/>
+        <w:ind w:left="1080"/>
+        <w:jc w:val="both"/>
+        <w:rPr>
+          <w:rFonts w:ascii="Century Gothic" w:hAnsi="Century Gothic" w:cstheme="majorHAnsi"/>
+          <w:sz w:val="26"/>
+          <w:szCs w:val="28"/>
+        </w:rPr>
+      </w:pPr>
+      <w:r>
+        <w:rPr>
+          <w:rFonts w:ascii="Century Gothic" w:hAnsi="Century Gothic" w:cstheme="majorHAnsi"/>
+          <w:sz w:val="26"/>
+          <w:szCs w:val="28"/>
+        </w:rPr>
+        <w:tab/>
+        <w:t>c. If no then go back to the page.</w:t>
+      </w:r>
+    </w:p>
+    <w:p>
+      <w:pPr>
+        <w:pStyle w:val="ListParagraph"/>
+        <w:spacing w:after="0"/>
+        <w:ind w:left="1080"/>
+        <w:jc w:val="both"/>
+        <w:rPr>
+          <w:rFonts w:ascii="Century Gothic" w:hAnsi="Century Gothic" w:cstheme="majorHAnsi"/>
+          <w:sz w:val="26"/>
+          <w:szCs w:val="28"/>
+        </w:rPr>
+      </w:pPr>
+    </w:p>
+    <w:p>
+      <w:pPr>
+        <w:pStyle w:val="ListParagraph"/>
+        <w:spacing w:after="0"/>
+        <w:ind w:left="1080"/>
+        <w:jc w:val="both"/>
+        <w:rPr>
+          <w:rFonts w:ascii="Century Gothic" w:hAnsi="Century Gothic" w:cstheme="majorHAnsi"/>
+          <w:sz w:val="26"/>
+          <w:szCs w:val="28"/>
+        </w:rPr>
+      </w:pPr>
+      <w:r>
+        <w:rPr>
+          <w:rFonts w:ascii="Century Gothic" w:hAnsi="Century Gothic" w:cstheme="majorHAnsi"/>
+          <w:sz w:val="26"/>
+          <w:szCs w:val="28"/>
+        </w:rPr>
+        <w:t>WHEN USER UPDATE AN EMPLOYEE</w:t>
+      </w:r>
+    </w:p>
+    <w:p>
+      <w:pPr>
+        <w:pStyle w:val="ListParagraph"/>
+        <w:spacing w:after="0"/>
+        <w:ind w:left="1080"/>
+        <w:jc w:val="both"/>
+        <w:rPr>
+          <w:rFonts w:ascii="Century Gothic" w:hAnsi="Century Gothic" w:cstheme="majorHAnsi"/>
+          <w:sz w:val="26"/>
+          <w:szCs w:val="28"/>
+        </w:rPr>
+      </w:pPr>
+      <w:r>
+        <w:rPr>
+          <w:rFonts w:ascii="Century Gothic" w:hAnsi="Century Gothic" w:cstheme="majorHAnsi"/>
+          <w:sz w:val="26"/>
+          <w:szCs w:val="28"/>
+        </w:rPr>
+        <w:t>1. When selecting an employee to update.</w:t>
+      </w:r>
+    </w:p>
+    <w:p>
+      <w:pPr>
+        <w:pStyle w:val="ListParagraph"/>
+        <w:spacing w:after="0"/>
+        <w:ind w:left="1080"/>
+        <w:jc w:val="both"/>
+        <w:rPr>
+          <w:rFonts w:ascii="Century Gothic" w:hAnsi="Century Gothic" w:cstheme="majorHAnsi"/>
+          <w:sz w:val="26"/>
+          <w:szCs w:val="28"/>
+        </w:rPr>
+      </w:pPr>
+      <w:r>
+        <w:rPr>
+          <w:rFonts w:ascii="Century Gothic" w:hAnsi="Century Gothic" w:cstheme="majorHAnsi"/>
+          <w:sz w:val="26"/>
+          <w:szCs w:val="28"/>
+        </w:rPr>
+        <w:tab/>
+        <w:t>a. Select the row you want to update.</w:t>
+      </w:r>
+    </w:p>
+    <w:p>
+      <w:pPr>
+        <w:pStyle w:val="ListParagraph"/>
+        <w:spacing w:after="0"/>
+        <w:ind w:left="1080"/>
+        <w:jc w:val="both"/>
+        <w:rPr>
+          <w:rFonts w:ascii="Century Gothic" w:hAnsi="Century Gothic" w:cstheme="majorHAnsi"/>
+          <w:sz w:val="26"/>
+          <w:szCs w:val="28"/>
+        </w:rPr>
+      </w:pPr>
+      <w:r>
+        <w:rPr>
+          <w:rFonts w:ascii="Century Gothic" w:hAnsi="Century Gothic" w:cstheme="majorHAnsi"/>
+          <w:sz w:val="26"/>
+          <w:szCs w:val="28"/>
+        </w:rPr>
+        <w:t>2. When the user clicks the UPDATE button.</w:t>
+      </w:r>
+    </w:p>
+    <w:p>
+      <w:pPr>
+        <w:pStyle w:val="ListParagraph"/>
+        <w:spacing w:after="0"/>
+        <w:ind w:left="1080"/>
+        <w:jc w:val="both"/>
+        <w:rPr>
+          <w:rFonts w:ascii="Century Gothic" w:hAnsi="Century Gothic" w:cstheme="majorHAnsi"/>
+          <w:sz w:val="26"/>
+          <w:szCs w:val="28"/>
+        </w:rPr>
+      </w:pPr>
+      <w:r>
+        <w:rPr>
+          <w:rFonts w:ascii="Century Gothic" w:hAnsi="Century Gothic" w:cstheme="majorHAnsi"/>
+          <w:sz w:val="26"/>
+          <w:szCs w:val="28"/>
+        </w:rPr>
+        <w:tab/>
+        <w:t>a. Show the form with their existing data.</w:t>
+      </w:r>
+    </w:p>
+    <w:p>
+      <w:pPr>
+        <w:pStyle w:val="ListParagraph"/>
+        <w:spacing w:after="0"/>
+        <w:ind w:left="1080"/>
+        <w:jc w:val="both"/>
+        <w:rPr>
+          <w:rFonts w:ascii="Century Gothic" w:hAnsi="Century Gothic" w:cstheme="majorHAnsi"/>
+          <w:sz w:val="26"/>
+          <w:szCs w:val="28"/>
+        </w:rPr>
+      </w:pPr>
+      <w:r>
+        <w:rPr>
+          <w:rFonts w:ascii="Century Gothic" w:hAnsi="Century Gothic" w:cstheme="majorHAnsi"/>
+          <w:sz w:val="26"/>
+          <w:szCs w:val="28"/>
+        </w:rPr>
+        <w:lastRenderedPageBreak/>
+        <w:tab/>
+        <w:t>b. Credentials include (read above).</w:t>
+      </w:r>
+    </w:p>
+    <w:p>
+      <w:pPr>
+        <w:pStyle w:val="ListParagraph"/>
+        <w:spacing w:after="0"/>
+        <w:ind w:left="1080"/>
+        <w:jc w:val="both"/>
+        <w:rPr>
+          <w:rFonts w:ascii="Century Gothic" w:hAnsi="Century Gothic" w:cstheme="majorHAnsi"/>
+          <w:sz w:val="26"/>
+          <w:szCs w:val="28"/>
+        </w:rPr>
+      </w:pPr>
+      <w:r>
+        <w:rPr>
+          <w:rFonts w:ascii="Century Gothic" w:hAnsi="Century Gothic" w:cstheme="majorHAnsi"/>
+          <w:sz w:val="26"/>
+          <w:szCs w:val="28"/>
+        </w:rPr>
+        <w:t>3. When the user clicks the CANCEL button</w:t>
+      </w:r>
+    </w:p>
+    <w:p>
+      <w:pPr>
+        <w:pStyle w:val="ListParagraph"/>
+        <w:spacing w:after="0"/>
+        <w:ind w:left="1080"/>
+        <w:jc w:val="both"/>
+        <w:rPr>
+          <w:rFonts w:ascii="Century Gothic" w:hAnsi="Century Gothic" w:cstheme="majorHAnsi"/>
+          <w:sz w:val="26"/>
+          <w:szCs w:val="28"/>
+        </w:rPr>
+      </w:pPr>
+      <w:r>
+        <w:rPr>
+          <w:rFonts w:ascii="Century Gothic" w:hAnsi="Century Gothic" w:cstheme="majorHAnsi"/>
+          <w:sz w:val="26"/>
+          <w:szCs w:val="28"/>
+        </w:rPr>
+        <w:tab/>
+        <w:t>a. Prompt a MessageBox dialog for confirmation.</w:t>
+      </w:r>
+    </w:p>
+    <w:p>
+      <w:pPr>
+        <w:pStyle w:val="ListParagraph"/>
+        <w:spacing w:after="0"/>
+        <w:ind w:left="1080"/>
+        <w:jc w:val="both"/>
+        <w:rPr>
+          <w:rFonts w:ascii="Century Gothic" w:hAnsi="Century Gothic" w:cstheme="majorHAnsi"/>
+          <w:sz w:val="26"/>
+          <w:szCs w:val="28"/>
+        </w:rPr>
+      </w:pPr>
+      <w:r>
+        <w:rPr>
+          <w:rFonts w:ascii="Century Gothic" w:hAnsi="Century Gothic" w:cstheme="majorHAnsi"/>
+          <w:sz w:val="26"/>
+          <w:szCs w:val="28"/>
+        </w:rPr>
+        <w:tab/>
+        <w:t>b. If yes then go back to page.</w:t>
+      </w:r>
+    </w:p>
+    <w:p>
+      <w:pPr>
+        <w:pStyle w:val="ListParagraph"/>
+        <w:spacing w:after="0"/>
+        <w:ind w:left="1080"/>
+        <w:jc w:val="both"/>
+        <w:rPr>
+          <w:rFonts w:ascii="Century Gothic" w:hAnsi="Century Gothic" w:cstheme="majorHAnsi"/>
+          <w:sz w:val="26"/>
+          <w:szCs w:val="28"/>
+        </w:rPr>
+      </w:pPr>
+      <w:r>
+        <w:rPr>
+          <w:rFonts w:ascii="Century Gothic" w:hAnsi="Century Gothic" w:cstheme="majorHAnsi"/>
+          <w:sz w:val="26"/>
+          <w:szCs w:val="28"/>
+        </w:rPr>
+        <w:tab/>
+        <w:t>c. If no then go back to form.</w:t>
+      </w:r>
+    </w:p>
+    <w:p>
+      <w:pPr>
+        <w:pStyle w:val="ListParagraph"/>
+        <w:spacing w:after="0"/>
+        <w:ind w:left="1080"/>
+        <w:jc w:val="both"/>
+        <w:rPr>
+          <w:rFonts w:ascii="Century Gothic" w:hAnsi="Century Gothic" w:cstheme="majorHAnsi"/>
+          <w:sz w:val="26"/>
+          <w:szCs w:val="28"/>
+        </w:rPr>
+      </w:pPr>
+      <w:r>
+        <w:rPr>
+          <w:rFonts w:ascii="Century Gothic" w:hAnsi="Century Gothic" w:cstheme="majorHAnsi"/>
+          <w:sz w:val="26"/>
+          <w:szCs w:val="28"/>
+        </w:rPr>
+        <w:t>4. When the user clicks the SAVE button</w:t>
+      </w:r>
+    </w:p>
+    <w:p>
+      <w:pPr>
+        <w:pStyle w:val="ListParagraph"/>
+        <w:spacing w:after="0"/>
+        <w:ind w:left="1080"/>
+        <w:jc w:val="both"/>
+        <w:rPr>
+          <w:rFonts w:ascii="Century Gothic" w:hAnsi="Century Gothic" w:cstheme="majorHAnsi"/>
+          <w:sz w:val="26"/>
+          <w:szCs w:val="28"/>
+        </w:rPr>
+      </w:pPr>
+      <w:r>
+        <w:rPr>
+          <w:rFonts w:ascii="Century Gothic" w:hAnsi="Century Gothic" w:cstheme="majorHAnsi"/>
+          <w:sz w:val="26"/>
+          <w:szCs w:val="28"/>
+        </w:rPr>
+        <w:tab/>
+        <w:t>a. Prompt a MessageBox dialog for confirmation.</w:t>
+      </w:r>
+    </w:p>
+    <w:p>
+      <w:pPr>
+        <w:pStyle w:val="ListParagraph"/>
+        <w:spacing w:after="0"/>
+        <w:ind w:left="1080"/>
+        <w:jc w:val="both"/>
+        <w:rPr>
+          <w:rFonts w:ascii="Century Gothic" w:hAnsi="Century Gothic" w:cstheme="majorHAnsi"/>
+          <w:sz w:val="26"/>
+          <w:szCs w:val="28"/>
+        </w:rPr>
+      </w:pPr>
+      <w:r>
+        <w:rPr>
+          <w:rFonts w:ascii="Century Gothic" w:hAnsi="Century Gothic" w:cstheme="majorHAnsi"/>
+          <w:sz w:val="26"/>
+          <w:szCs w:val="28"/>
+        </w:rPr>
+        <w:tab/>
+        <w:t>b. If yes then update the data.</w:t>
+      </w:r>
+    </w:p>
+    <w:p>
+      <w:pPr>
+        <w:pStyle w:val="ListParagraph"/>
+        <w:spacing w:after="0"/>
+        <w:ind w:left="1080"/>
+        <w:jc w:val="both"/>
+        <w:rPr>
+          <w:rFonts w:ascii="Century Gothic" w:hAnsi="Century Gothic" w:cstheme="majorHAnsi"/>
+          <w:sz w:val="26"/>
+          <w:szCs w:val="28"/>
+        </w:rPr>
+      </w:pPr>
+      <w:r>
+        <w:rPr>
+          <w:rFonts w:ascii="Century Gothic" w:hAnsi="Century Gothic" w:cstheme="majorHAnsi"/>
+          <w:sz w:val="26"/>
+          <w:szCs w:val="28"/>
+        </w:rPr>
+        <w:tab/>
+        <w:t>c. If no then go back to form.</w:t>
+      </w:r>
+    </w:p>
+    <w:p>
+      <w:pPr>
+        <w:pStyle w:val="ListParagraph"/>
+        <w:spacing w:after="0"/>
+        <w:ind w:left="1080"/>
+        <w:jc w:val="both"/>
+        <w:rPr>
+          <w:rFonts w:ascii="Century Gothic" w:hAnsi="Century Gothic" w:cstheme="majorHAnsi"/>
+          <w:sz w:val="26"/>
+          <w:szCs w:val="28"/>
+        </w:rPr>
+      </w:pPr>
+    </w:p>
+    <w:p>
+      <w:pPr>
+        <w:pStyle w:val="ListParagraph"/>
+        <w:spacing w:after="0"/>
+        <w:ind w:left="1080"/>
+        <w:jc w:val="both"/>
+        <w:rPr>
+          <w:rFonts w:ascii="Century Gothic" w:hAnsi="Century Gothic" w:cstheme="majorHAnsi"/>
+          <w:sz w:val="26"/>
+          <w:szCs w:val="28"/>
+        </w:rPr>
+      </w:pPr>
+      <w:r>
+        <w:rPr>
+          <w:rFonts w:ascii="Century Gothic" w:hAnsi="Century Gothic" w:cstheme="majorHAnsi"/>
+          <w:sz w:val="26"/>
+          <w:szCs w:val="28"/>
+        </w:rPr>
+        <w:t>WHEN USER SEARCH DATA</w:t>
+      </w:r>
+    </w:p>
+    <w:p>
+      <w:pPr>
+        <w:pStyle w:val="ListParagraph"/>
+        <w:spacing w:after="0"/>
+        <w:ind w:left="1080"/>
+        <w:jc w:val="both"/>
+        <w:rPr>
+          <w:rFonts w:ascii="Century Gothic" w:hAnsi="Century Gothic" w:cstheme="majorHAnsi"/>
+          <w:sz w:val="26"/>
+          <w:szCs w:val="28"/>
+        </w:rPr>
+      </w:pPr>
+      <w:r>
+        <w:rPr>
+          <w:rFonts w:ascii="Century Gothic" w:hAnsi="Century Gothic" w:cstheme="majorHAnsi"/>
+          <w:sz w:val="26"/>
+          <w:szCs w:val="28"/>
+        </w:rPr>
+        <w:t>1. By textbox</w:t>
+      </w:r>
+    </w:p>
+    <w:p>
+      <w:pPr>
+        <w:pStyle w:val="ListParagraph"/>
+        <w:spacing w:after="0"/>
+        <w:ind w:left="1080"/>
+        <w:jc w:val="both"/>
+        <w:rPr>
+          <w:rFonts w:ascii="Century Gothic" w:hAnsi="Century Gothic" w:cstheme="majorHAnsi"/>
+          <w:sz w:val="26"/>
+          <w:szCs w:val="28"/>
+        </w:rPr>
+      </w:pPr>
+      <w:r>
+        <w:rPr>
+          <w:rFonts w:ascii="Century Gothic" w:hAnsi="Century Gothic" w:cstheme="majorHAnsi"/>
+          <w:sz w:val="26"/>
+          <w:szCs w:val="28"/>
+        </w:rPr>
+        <w:tab/>
+        <w:t>a. Any character is accepted.</w:t>
+      </w:r>
+    </w:p>
+    <w:p>
+      <w:pPr>
+        <w:pStyle w:val="ListParagraph"/>
+        <w:spacing w:after="0"/>
+        <w:ind w:left="1080"/>
+        <w:jc w:val="both"/>
+        <w:rPr>
+          <w:rFonts w:ascii="Century Gothic" w:hAnsi="Century Gothic" w:cstheme="majorHAnsi"/>
+          <w:sz w:val="26"/>
+          <w:szCs w:val="28"/>
+        </w:rPr>
+      </w:pPr>
+      <w:r>
+        <w:rPr>
+          <w:rFonts w:ascii="Century Gothic" w:hAnsi="Century Gothic" w:cstheme="majorHAnsi"/>
+          <w:sz w:val="26"/>
+          <w:szCs w:val="28"/>
+        </w:rPr>
+        <w:t>2. By Dropdown</w:t>
+      </w:r>
+    </w:p>
+    <w:p>
+      <w:pPr>
+        <w:pStyle w:val="ListParagraph"/>
+        <w:spacing w:after="0"/>
+        <w:ind w:left="1080"/>
+        <w:jc w:val="both"/>
+        <w:rPr>
+          <w:rFonts w:ascii="Century Gothic" w:hAnsi="Century Gothic" w:cstheme="majorHAnsi"/>
+          <w:sz w:val="26"/>
+          <w:szCs w:val="28"/>
+        </w:rPr>
+      </w:pPr>
+      <w:r>
+        <w:rPr>
+          <w:rFonts w:ascii="Century Gothic" w:hAnsi="Century Gothic" w:cstheme="majorHAnsi"/>
+          <w:sz w:val="26"/>
+          <w:szCs w:val="28"/>
+        </w:rPr>
+        <w:tab/>
+        <w:t>a. If department is chosen then show employee/s in that department.</w:t>
+      </w:r>
+    </w:p>
+    <w:p>
+      <w:pPr>
+        <w:pStyle w:val="ListParagraph"/>
+        <w:spacing w:after="0"/>
+        <w:ind w:left="1080"/>
+        <w:jc w:val="both"/>
+        <w:rPr>
+          <w:rFonts w:ascii="Century Gothic" w:hAnsi="Century Gothic" w:cstheme="majorHAnsi"/>
+          <w:sz w:val="26"/>
+          <w:szCs w:val="28"/>
+        </w:rPr>
+      </w:pPr>
+      <w:r>
+        <w:rPr>
+          <w:rFonts w:ascii="Century Gothic" w:hAnsi="Century Gothic" w:cstheme="majorHAnsi"/>
+          <w:sz w:val="26"/>
+          <w:szCs w:val="28"/>
+        </w:rPr>
+        <w:tab/>
+        <w:t>b. If positon is chosen then show employee/s in that position.</w:t>
+      </w:r>
+    </w:p>
+    <w:p>
+      <w:pPr>
+        <w:pStyle w:val="ListParagraph"/>
+        <w:spacing w:after="0"/>
+        <w:ind w:left="1080"/>
+        <w:jc w:val="both"/>
+        <w:rPr>
+          <w:rFonts w:ascii="Century Gothic" w:hAnsi="Century Gothic" w:cstheme="majorHAnsi"/>
+          <w:sz w:val="26"/>
+          <w:szCs w:val="28"/>
+        </w:rPr>
+      </w:pPr>
+      <w:r>
+        <w:rPr>
+          <w:rFonts w:ascii="Century Gothic" w:hAnsi="Century Gothic" w:cstheme="majorHAnsi"/>
+          <w:sz w:val="26"/>
+          <w:szCs w:val="28"/>
+        </w:rPr>
+        <w:tab/>
+        <w:t>c. If year is chosen then show employee/s employed in that year.</w:t>
+      </w:r>
+    </w:p>
+    <w:p>
+      <w:pPr>
+        <w:pStyle w:val="ListParagraph"/>
+        <w:spacing w:after="0"/>
+        <w:ind w:left="1080"/>
+        <w:jc w:val="both"/>
+        <w:rPr>
+          <w:rFonts w:ascii="Century Gothic" w:hAnsi="Century Gothic" w:cstheme="majorHAnsi"/>
+          <w:sz w:val="26"/>
+          <w:szCs w:val="28"/>
+        </w:rPr>
+      </w:pPr>
+      <w:r>
+        <w:rPr>
+          <w:rFonts w:ascii="Century Gothic" w:hAnsi="Century Gothic" w:cstheme="majorHAnsi"/>
+          <w:sz w:val="26"/>
+          <w:szCs w:val="28"/>
+        </w:rPr>
+        <w:tab/>
+        <w:t>d. If month is chosen then show employee/s employed in that month.</w:t>
+      </w:r>
+    </w:p>
+    <w:p>
+      <w:pPr>
+        <w:pStyle w:val="ListParagraph"/>
+        <w:spacing w:after="0"/>
+        <w:ind w:left="1080"/>
+        <w:jc w:val="both"/>
+        <w:rPr>
+          <w:rFonts w:ascii="Century Gothic" w:hAnsi="Century Gothic" w:cstheme="majorHAnsi"/>
+          <w:sz w:val="26"/>
+          <w:szCs w:val="28"/>
+        </w:rPr>
+      </w:pPr>
+      <w:r>
+        <w:rPr>
+          <w:rFonts w:ascii="Century Gothic" w:hAnsi="Century Gothic" w:cstheme="majorHAnsi"/>
+          <w:sz w:val="26"/>
+          <w:szCs w:val="28"/>
+        </w:rPr>
+        <w:tab/>
+        <w:t>e. If status is chosen then show employee/s in that status.</w:t>
+      </w:r>
+    </w:p>
+    <w:p>
+      <w:pPr>
+        <w:pStyle w:val="ListParagraph"/>
+        <w:spacing w:after="0"/>
+        <w:ind w:left="1080"/>
+        <w:jc w:val="both"/>
+        <w:rPr>
+          <w:rFonts w:ascii="Century Gothic" w:hAnsi="Century Gothic" w:cstheme="majorHAnsi"/>
+          <w:sz w:val="26"/>
+          <w:szCs w:val="28"/>
+        </w:rPr>
+      </w:pPr>
+      <w:r>
+        <w:rPr>
+          <w:rFonts w:ascii="Century Gothic" w:hAnsi="Century Gothic" w:cstheme="majorHAnsi"/>
+          <w:sz w:val="26"/>
+          <w:szCs w:val="28"/>
+        </w:rPr>
+        <w:tab/>
+        <w:t>f. To make it back to the default view, clear the data in all dropdown.</w:t>
+      </w:r>
+    </w:p>
+    <w:p>
+      <w:pPr>
+        <w:pStyle w:val="ListParagraph"/>
+        <w:spacing w:after="0"/>
+        <w:ind w:left="1080"/>
+        <w:jc w:val="both"/>
+        <w:rPr>
+          <w:rFonts w:ascii="Century Gothic" w:hAnsi="Century Gothic" w:cstheme="majorHAnsi"/>
+          <w:sz w:val="26"/>
+          <w:szCs w:val="28"/>
+        </w:rPr>
+      </w:pPr>
+    </w:p>
+    <w:p>
+      <w:pPr>
+        <w:pStyle w:val="ListParagraph"/>
+        <w:spacing w:after="0"/>
+        <w:ind w:left="1080"/>
+        <w:jc w:val="both"/>
+        <w:rPr>
+          <w:rFonts w:ascii="Century Gothic" w:hAnsi="Century Gothic" w:cstheme="majorHAnsi"/>
+          <w:sz w:val="26"/>
+          <w:szCs w:val="28"/>
+        </w:rPr>
+      </w:pPr>
+      <w:r>
+        <w:rPr>
+          <w:rFonts w:ascii="Century Gothic" w:hAnsi="Century Gothic" w:cstheme="majorHAnsi"/>
+          <w:sz w:val="26"/>
+          <w:szCs w:val="28"/>
+        </w:rPr>
+        <w:t>PRINT FUNCTION</w:t>
+      </w:r>
+    </w:p>
+    <w:p>
+      <w:pPr>
+        <w:pStyle w:val="ListParagraph"/>
+        <w:spacing w:after="0"/>
+        <w:ind w:left="1080"/>
+        <w:jc w:val="both"/>
+        <w:rPr>
+          <w:rFonts w:ascii="Century Gothic" w:hAnsi="Century Gothic" w:cstheme="majorHAnsi"/>
+          <w:sz w:val="26"/>
+          <w:szCs w:val="28"/>
+        </w:rPr>
+      </w:pPr>
+      <w:r>
+        <w:rPr>
+          <w:rFonts w:ascii="Century Gothic" w:hAnsi="Century Gothic" w:cstheme="majorHAnsi"/>
+          <w:sz w:val="26"/>
+          <w:szCs w:val="28"/>
+        </w:rPr>
+        <w:t>1. When the user clicks the CANCEL button</w:t>
+      </w:r>
+    </w:p>
+    <w:p>
+      <w:pPr>
+        <w:pStyle w:val="ListParagraph"/>
+        <w:spacing w:after="0"/>
+        <w:ind w:left="1080"/>
+        <w:jc w:val="both"/>
+        <w:rPr>
+          <w:rFonts w:ascii="Century Gothic" w:hAnsi="Century Gothic" w:cstheme="majorHAnsi"/>
+          <w:sz w:val="26"/>
+          <w:szCs w:val="28"/>
+        </w:rPr>
+      </w:pPr>
+      <w:r>
+        <w:rPr>
+          <w:rFonts w:ascii="Century Gothic" w:hAnsi="Century Gothic" w:cstheme="majorHAnsi"/>
+          <w:sz w:val="26"/>
+          <w:szCs w:val="28"/>
+        </w:rPr>
+        <w:tab/>
+        <w:t>a. Prompt a MessageBox dialog for confirmation.</w:t>
+      </w:r>
+    </w:p>
+    <w:p>
+      <w:pPr>
+        <w:pStyle w:val="ListParagraph"/>
+        <w:spacing w:after="0"/>
+        <w:ind w:left="1080"/>
+        <w:jc w:val="both"/>
+        <w:rPr>
+          <w:rFonts w:ascii="Century Gothic" w:hAnsi="Century Gothic" w:cstheme="majorHAnsi"/>
+          <w:sz w:val="26"/>
+          <w:szCs w:val="28"/>
+        </w:rPr>
+      </w:pPr>
+      <w:r>
+        <w:rPr>
+          <w:rFonts w:ascii="Century Gothic" w:hAnsi="Century Gothic" w:cstheme="majorHAnsi"/>
+          <w:sz w:val="26"/>
+          <w:szCs w:val="28"/>
+        </w:rPr>
+        <w:tab/>
+        <w:t>b. If yes then go back to page.</w:t>
+      </w:r>
+    </w:p>
+    <w:p>
+      <w:pPr>
+        <w:pStyle w:val="ListParagraph"/>
+        <w:spacing w:after="0"/>
+        <w:ind w:left="1080"/>
+        <w:jc w:val="both"/>
+        <w:rPr>
+          <w:rFonts w:ascii="Century Gothic" w:hAnsi="Century Gothic" w:cstheme="majorHAnsi"/>
+          <w:sz w:val="26"/>
+          <w:szCs w:val="28"/>
+        </w:rPr>
+      </w:pPr>
+      <w:r>
+        <w:rPr>
+          <w:rFonts w:ascii="Century Gothic" w:hAnsi="Century Gothic" w:cstheme="majorHAnsi"/>
+          <w:sz w:val="26"/>
+          <w:szCs w:val="28"/>
+        </w:rPr>
+        <w:tab/>
+        <w:t>c. If no then go back to options (print/cancel).</w:t>
+      </w:r>
+    </w:p>
+    <w:p>
+      <w:pPr>
+        <w:pStyle w:val="ListParagraph"/>
+        <w:spacing w:after="0"/>
+        <w:ind w:left="1080"/>
+        <w:jc w:val="both"/>
+        <w:rPr>
+          <w:rFonts w:ascii="Century Gothic" w:hAnsi="Century Gothic" w:cstheme="majorHAnsi"/>
+          <w:sz w:val="26"/>
+          <w:szCs w:val="28"/>
+        </w:rPr>
+      </w:pPr>
+      <w:r>
+        <w:rPr>
+          <w:rFonts w:ascii="Century Gothic" w:hAnsi="Century Gothic" w:cstheme="majorHAnsi"/>
+          <w:sz w:val="26"/>
+          <w:szCs w:val="28"/>
+        </w:rPr>
+        <w:t>1. When the user clicks the PRINT button</w:t>
+      </w:r>
+    </w:p>
+    <w:p>
+      <w:pPr>
+        <w:pStyle w:val="ListParagraph"/>
+        <w:spacing w:after="0"/>
+        <w:ind w:left="1080"/>
+        <w:jc w:val="both"/>
+        <w:rPr>
+          <w:rFonts w:ascii="Century Gothic" w:hAnsi="Century Gothic" w:cstheme="majorHAnsi"/>
+          <w:sz w:val="26"/>
+          <w:szCs w:val="28"/>
+        </w:rPr>
+      </w:pPr>
+      <w:r>
+        <w:rPr>
+          <w:rFonts w:ascii="Century Gothic" w:hAnsi="Century Gothic" w:cstheme="majorHAnsi"/>
+          <w:sz w:val="26"/>
+          <w:szCs w:val="28"/>
+        </w:rPr>
+        <w:tab/>
+        <w:t>a. Prompt a MessageBox dialog for confirmation.</w:t>
+      </w:r>
+    </w:p>
+    <w:p>
+      <w:pPr>
+        <w:pStyle w:val="ListParagraph"/>
+        <w:spacing w:after="0"/>
+        <w:ind w:left="1080"/>
+        <w:jc w:val="both"/>
+        <w:rPr>
+          <w:rFonts w:ascii="Century Gothic" w:hAnsi="Century Gothic" w:cstheme="majorHAnsi"/>
+          <w:sz w:val="26"/>
+          <w:szCs w:val="28"/>
+        </w:rPr>
+      </w:pPr>
+      <w:r>
+        <w:rPr>
+          <w:rFonts w:ascii="Century Gothic" w:hAnsi="Century Gothic" w:cstheme="majorHAnsi"/>
+          <w:sz w:val="26"/>
+          <w:szCs w:val="28"/>
+        </w:rPr>
+        <w:tab/>
+        <w:t>b. If yes then save the file as pdf.</w:t>
+      </w:r>
+    </w:p>
+    <w:p>
+      <w:pPr>
+        <w:pStyle w:val="ListParagraph"/>
+        <w:spacing w:after="0"/>
+        <w:ind w:left="1080"/>
+        <w:jc w:val="both"/>
+        <w:rPr>
+          <w:rFonts w:ascii="Century Gothic" w:hAnsi="Century Gothic" w:cstheme="majorHAnsi"/>
+          <w:sz w:val="26"/>
+          <w:szCs w:val="28"/>
+        </w:rPr>
+      </w:pPr>
+      <w:r>
+        <w:rPr>
+          <w:rFonts w:ascii="Century Gothic" w:hAnsi="Century Gothic" w:cstheme="majorHAnsi"/>
+          <w:sz w:val="26"/>
+          <w:szCs w:val="28"/>
+        </w:rPr>
+        <w:tab/>
+        <w:t>c. If no then go back to page.</w:t>
+      </w:r>
+    </w:p>
+    <w:p>
+      <w:pPr>
+        <w:pStyle w:val="ListParagraph"/>
+        <w:spacing w:after="0"/>
+        <w:ind w:left="1080"/>
+        <w:jc w:val="both"/>
+        <w:rPr>
+          <w:rFonts w:ascii="Century Gothic" w:hAnsi="Century Gothic" w:cstheme="majorHAnsi"/>
+          <w:sz w:val="26"/>
+          <w:szCs w:val="28"/>
+        </w:rPr>
+      </w:pPr>
+    </w:p>
+    <w:p>
+      <w:pPr>
+        <w:pStyle w:val="ListParagraph"/>
+        <w:spacing w:after="0"/>
+        <w:ind w:left="1080"/>
+        <w:jc w:val="both"/>
+        <w:rPr>
+          <w:rFonts w:ascii="Century Gothic" w:hAnsi="Century Gothic" w:cstheme="majorHAnsi"/>
+          <w:sz w:val="26"/>
+          <w:szCs w:val="28"/>
+        </w:rPr>
+      </w:pPr>
+      <w:r>
+        <w:rPr>
+          <w:rFonts w:ascii="Century Gothic" w:hAnsi="Century Gothic" w:cstheme="majorHAnsi"/>
+          <w:sz w:val="26"/>
+          <w:szCs w:val="28"/>
+        </w:rPr>
+        <w:t xml:space="preserve">Note: Since there are many job positions per department, I decided to make it general like: manager, administrator, director, </w:t>
+      </w:r>
+      <w:r>
+        <w:rPr>
+          <w:rFonts w:ascii="Century Gothic" w:hAnsi="Century Gothic" w:cstheme="majorHAnsi"/>
+          <w:sz w:val="26"/>
+          <w:szCs w:val="28"/>
+        </w:rPr>
+        <w:lastRenderedPageBreak/>
+        <w:t>assistant, supervisor, coordinator, specialist, analyst, associate, consultant</w:t>
       </w:r>
     </w:p>
     <w:sectPr>
@@ -36616,7 +39341,7 @@
 </file>
 
 <file path=customXml/itemProps1.xml><?xml version="1.0" encoding="utf-8"?>
-<ds:datastoreItem xmlns:ds="http://schemas.openxmlformats.org/officeDocument/2006/customXml" ds:itemID="{42CE64E7-023D-4AF8-8989-1371FF2E5C5E}">
+<ds:datastoreItem xmlns:ds="http://schemas.openxmlformats.org/officeDocument/2006/customXml" ds:itemID="{045FF481-7DF7-46A9-8996-4C76313B4E2F}">
   <ds:schemaRefs>
     <ds:schemaRef ds:uri="http://schemas.openxmlformats.org/officeDocument/2006/bibliography"/>
   </ds:schemaRefs>

</xml_diff>